<commit_message>
ML App, Main App Complete
</commit_message>
<xml_diff>
--- a/AE2/Dissertation.docx
+++ b/AE2/Dissertation.docx
@@ -237,6 +237,11 @@
           </w:tr>
         </w:tbl>
         <w:p>
+          <w:pPr>
+            <w:rPr>
+              <w:noProof/>
+            </w:rPr>
+          </w:pPr>
           <w:r>
             <w:rPr>
               <w:noProof/>
@@ -924,6 +929,293 @@
             </w:rPr>
             <w:t xml:space="preserve"> </w:t>
           </w:r>
+        </w:p>
+        <w:p>
+          <w:pPr>
+            <w:rPr>
+              <w:noProof/>
+            </w:rPr>
+          </w:pPr>
+        </w:p>
+        <w:p>
+          <w:pPr>
+            <w:rPr>
+              <w:noProof/>
+            </w:rPr>
+          </w:pPr>
+        </w:p>
+        <w:p>
+          <w:pPr>
+            <w:rPr>
+              <w:noProof/>
+            </w:rPr>
+          </w:pPr>
+        </w:p>
+        <w:p>
+          <w:pPr>
+            <w:rPr>
+              <w:noProof/>
+            </w:rPr>
+          </w:pPr>
+        </w:p>
+        <w:p>
+          <w:pPr>
+            <w:rPr>
+              <w:noProof/>
+            </w:rPr>
+          </w:pPr>
+        </w:p>
+        <w:p>
+          <w:pPr>
+            <w:rPr>
+              <w:noProof/>
+            </w:rPr>
+          </w:pPr>
+        </w:p>
+        <w:p>
+          <w:pPr>
+            <w:rPr>
+              <w:noProof/>
+            </w:rPr>
+          </w:pPr>
+        </w:p>
+        <w:p>
+          <w:pPr>
+            <w:rPr>
+              <w:noProof/>
+            </w:rPr>
+          </w:pPr>
+        </w:p>
+        <w:p>
+          <w:pPr>
+            <w:rPr>
+              <w:noProof/>
+            </w:rPr>
+          </w:pPr>
+        </w:p>
+        <w:p>
+          <w:pPr>
+            <w:rPr>
+              <w:noProof/>
+            </w:rPr>
+          </w:pPr>
+        </w:p>
+        <w:p>
+          <w:pPr>
+            <w:rPr>
+              <w:noProof/>
+            </w:rPr>
+          </w:pPr>
+        </w:p>
+        <w:p>
+          <w:pPr>
+            <w:rPr>
+              <w:noProof/>
+            </w:rPr>
+          </w:pPr>
+        </w:p>
+        <w:p>
+          <w:pPr>
+            <w:rPr>
+              <w:noProof/>
+            </w:rPr>
+          </w:pPr>
+        </w:p>
+        <w:p>
+          <w:pPr>
+            <w:rPr>
+              <w:noProof/>
+            </w:rPr>
+          </w:pPr>
+        </w:p>
+        <w:p>
+          <w:pPr>
+            <w:rPr>
+              <w:noProof/>
+            </w:rPr>
+          </w:pPr>
+        </w:p>
+        <w:p>
+          <w:pPr>
+            <w:rPr>
+              <w:noProof/>
+            </w:rPr>
+          </w:pPr>
+        </w:p>
+        <w:p>
+          <w:pPr>
+            <w:rPr>
+              <w:noProof/>
+            </w:rPr>
+          </w:pPr>
+        </w:p>
+        <w:p>
+          <w:pPr>
+            <w:rPr>
+              <w:noProof/>
+            </w:rPr>
+          </w:pPr>
+        </w:p>
+        <w:p>
+          <w:pPr>
+            <w:rPr>
+              <w:noProof/>
+            </w:rPr>
+          </w:pPr>
+        </w:p>
+        <w:p>
+          <w:pPr>
+            <w:rPr>
+              <w:noProof/>
+            </w:rPr>
+          </w:pPr>
+        </w:p>
+        <w:p>
+          <w:pPr>
+            <w:rPr>
+              <w:noProof/>
+            </w:rPr>
+          </w:pPr>
+        </w:p>
+        <w:p>
+          <w:pPr>
+            <w:rPr>
+              <w:noProof/>
+            </w:rPr>
+          </w:pPr>
+        </w:p>
+        <w:p>
+          <w:pPr>
+            <w:rPr>
+              <w:noProof/>
+            </w:rPr>
+          </w:pPr>
+        </w:p>
+        <w:p>
+          <w:pPr>
+            <w:rPr>
+              <w:noProof/>
+            </w:rPr>
+          </w:pPr>
+        </w:p>
+        <w:p>
+          <w:pPr>
+            <w:rPr>
+              <w:noProof/>
+            </w:rPr>
+          </w:pPr>
+        </w:p>
+        <w:p>
+          <w:pPr>
+            <w:rPr>
+              <w:noProof/>
+            </w:rPr>
+          </w:pPr>
+        </w:p>
+        <w:p>
+          <w:pPr>
+            <w:rPr>
+              <w:noProof/>
+            </w:rPr>
+          </w:pPr>
+        </w:p>
+        <w:p>
+          <w:pPr>
+            <w:rPr>
+              <w:noProof/>
+            </w:rPr>
+          </w:pPr>
+        </w:p>
+        <w:p>
+          <w:pPr>
+            <w:pStyle w:val="Heading2"/>
+          </w:pPr>
+          <w:bookmarkStart w:id="0" w:name="_Toc102646000"/>
+          <w:r>
+            <w:lastRenderedPageBreak/>
+            <w:t>Acknowledgement</w:t>
+          </w:r>
+          <w:bookmarkEnd w:id="0"/>
+          <w:r>
+            <w:t xml:space="preserve"> </w:t>
+          </w:r>
+        </w:p>
+        <w:p/>
+        <w:p>
+          <w:pPr>
+            <w:spacing w:line="360" w:lineRule="auto"/>
+          </w:pPr>
+          <w:r>
+            <w:t>Write a paragraph here acknowledging everyone who has helped you while you have been preparing the content of your dissertation.</w:t>
+          </w:r>
+        </w:p>
+        <w:p>
+          <w:pPr>
+            <w:spacing w:line="360" w:lineRule="auto"/>
+          </w:pPr>
+          <w:r>
+            <w:t xml:space="preserve">This may be you supervisor or other academic staff that have provided guidance and support, other students or colleagues with whom you have collaborated on any research or project work, interviewees, librarians, or perhaps any external bodies that have given </w:t>
+          </w:r>
+          <w:proofErr w:type="spellStart"/>
+          <w:r>
+            <w:t>you</w:t>
+          </w:r>
+          <w:proofErr w:type="spellEnd"/>
+          <w:r>
+            <w:t xml:space="preserve"> assistance, such as access to data or the opportunity for hands on experience.</w:t>
+          </w:r>
+        </w:p>
+        <w:p/>
+        <w:p/>
+        <w:p/>
+        <w:p>
+          <w:pPr>
+            <w:pStyle w:val="Heading2"/>
+          </w:pPr>
+        </w:p>
+        <w:p>
+          <w:pPr>
+            <w:pStyle w:val="Heading2"/>
+          </w:pPr>
+        </w:p>
+        <w:p>
+          <w:pPr>
+            <w:pStyle w:val="Heading2"/>
+          </w:pPr>
+        </w:p>
+        <w:p>
+          <w:pPr>
+            <w:pStyle w:val="Heading2"/>
+          </w:pPr>
+        </w:p>
+        <w:p>
+          <w:pPr>
+            <w:pStyle w:val="Heading2"/>
+          </w:pPr>
+        </w:p>
+        <w:p>
+          <w:pPr>
+            <w:pStyle w:val="Heading2"/>
+          </w:pPr>
+        </w:p>
+        <w:p>
+          <w:pPr>
+            <w:pStyle w:val="Heading2"/>
+          </w:pPr>
+          <w:bookmarkStart w:id="1" w:name="_Toc102646001"/>
+          <w:r>
+            <w:t>Abstract</w:t>
+          </w:r>
+          <w:bookmarkEnd w:id="1"/>
+        </w:p>
+        <w:p/>
+        <w:p>
+          <w:pPr>
+            <w:spacing w:line="360" w:lineRule="auto"/>
+          </w:pPr>
+          <w:r>
+            <w:t>This should clarify to the reader why they should read your report, Abstracts are a short summary, one paragraph 300 words max. giving a snapshot of your entire project; why, how, results and conclusions/ recommendations. The Abstract needs to work as a “standalone” so avoid using any citations. Write your abstract last.</w:t>
+          </w:r>
           <w:r>
             <w:br w:type="page"/>
           </w:r>
@@ -989,7 +1281,151 @@
               <w:r>
                 <w:fldChar w:fldCharType="separate"/>
               </w:r>
-              <w:hyperlink w:anchor="_Toc102157848" w:history="1">
+              <w:hyperlink w:anchor="_Toc102646000" w:history="1">
+                <w:r>
+                  <w:rPr>
+                    <w:rStyle w:val="Hyperlink"/>
+                    <w:noProof/>
+                  </w:rPr>
+                  <w:t>Acknowledgement</w:t>
+                </w:r>
+                <w:r>
+                  <w:rPr>
+                    <w:noProof/>
+                    <w:webHidden/>
+                  </w:rPr>
+                  <w:tab/>
+                </w:r>
+                <w:r>
+                  <w:rPr>
+                    <w:noProof/>
+                    <w:webHidden/>
+                  </w:rPr>
+                  <w:fldChar w:fldCharType="begin"/>
+                </w:r>
+                <w:r>
+                  <w:rPr>
+                    <w:noProof/>
+                    <w:webHidden/>
+                  </w:rPr>
+                  <w:instrText xml:space="preserve"> PAGEREF _Toc102646000 \h </w:instrText>
+                </w:r>
+                <w:r>
+                  <w:rPr>
+                    <w:noProof/>
+                    <w:webHidden/>
+                  </w:rPr>
+                </w:r>
+                <w:r>
+                  <w:rPr>
+                    <w:noProof/>
+                    <w:webHidden/>
+                  </w:rPr>
+                  <w:fldChar w:fldCharType="separate"/>
+                </w:r>
+                <w:r>
+                  <w:rPr>
+                    <w:noProof/>
+                    <w:webHidden/>
+                  </w:rPr>
+                  <w:t>1</w:t>
+                </w:r>
+                <w:r>
+                  <w:rPr>
+                    <w:noProof/>
+                    <w:webHidden/>
+                  </w:rPr>
+                  <w:fldChar w:fldCharType="end"/>
+                </w:r>
+              </w:hyperlink>
+            </w:p>
+            <w:p>
+              <w:pPr>
+                <w:pStyle w:val="TOC2"/>
+                <w:tabs>
+                  <w:tab w:val="right" w:leader="dot" w:pos="9016"/>
+                </w:tabs>
+                <w:rPr>
+                  <w:rFonts w:asciiTheme="minorHAnsi" w:eastAsiaTheme="minorEastAsia" w:hAnsiTheme="minorHAnsi" w:cstheme="minorBidi"/>
+                  <w:noProof/>
+                  <w:sz w:val="22"/>
+                  <w:szCs w:val="22"/>
+                  <w:lang w:eastAsia="en-GB"/>
+                </w:rPr>
+              </w:pPr>
+              <w:hyperlink w:anchor="_Toc102646001" w:history="1">
+                <w:r>
+                  <w:rPr>
+                    <w:rStyle w:val="Hyperlink"/>
+                    <w:noProof/>
+                  </w:rPr>
+                  <w:t>Abstract</w:t>
+                </w:r>
+                <w:r>
+                  <w:rPr>
+                    <w:noProof/>
+                    <w:webHidden/>
+                  </w:rPr>
+                  <w:tab/>
+                </w:r>
+                <w:r>
+                  <w:rPr>
+                    <w:noProof/>
+                    <w:webHidden/>
+                  </w:rPr>
+                  <w:fldChar w:fldCharType="begin"/>
+                </w:r>
+                <w:r>
+                  <w:rPr>
+                    <w:noProof/>
+                    <w:webHidden/>
+                  </w:rPr>
+                  <w:instrText xml:space="preserve"> PAGEREF _Toc102646001 \h </w:instrText>
+                </w:r>
+                <w:r>
+                  <w:rPr>
+                    <w:noProof/>
+                    <w:webHidden/>
+                  </w:rPr>
+                </w:r>
+                <w:r>
+                  <w:rPr>
+                    <w:noProof/>
+                    <w:webHidden/>
+                  </w:rPr>
+                  <w:fldChar w:fldCharType="separate"/>
+                </w:r>
+                <w:r>
+                  <w:rPr>
+                    <w:noProof/>
+                    <w:webHidden/>
+                  </w:rPr>
+                  <w:t>1</w:t>
+                </w:r>
+                <w:r>
+                  <w:rPr>
+                    <w:noProof/>
+                    <w:webHidden/>
+                  </w:rPr>
+                  <w:fldChar w:fldCharType="end"/>
+                </w:r>
+              </w:hyperlink>
+            </w:p>
+            <w:p>
+              <w:pPr>
+                <w:pStyle w:val="TOC2"/>
+                <w:tabs>
+                  <w:tab w:val="right" w:leader="dot" w:pos="9016"/>
+                </w:tabs>
+                <w:rPr>
+                  <w:rFonts w:asciiTheme="minorHAnsi" w:eastAsiaTheme="minorEastAsia" w:hAnsiTheme="minorHAnsi" w:cstheme="minorBidi"/>
+                  <w:noProof/>
+                  <w:sz w:val="22"/>
+                  <w:szCs w:val="22"/>
+                  <w:lang w:eastAsia="en-GB"/>
+                </w:rPr>
+              </w:pPr>
+              <w:hyperlink w:anchor="_Toc102646002" w:history="1">
                 <w:r>
                   <w:rPr>
                     <w:rStyle w:val="Hyperlink"/>
@@ -1016,79 +1452,7 @@
                     <w:noProof/>
                     <w:webHidden/>
                   </w:rPr>
-                  <w:instrText xml:space="preserve"> PAGEREF _Toc102157848 \h </w:instrText>
-                </w:r>
-                <w:r>
-                  <w:rPr>
-                    <w:noProof/>
-                    <w:webHidden/>
-                  </w:rPr>
-                </w:r>
-                <w:r>
-                  <w:rPr>
-                    <w:noProof/>
-                    <w:webHidden/>
-                  </w:rPr>
-                  <w:fldChar w:fldCharType="separate"/>
-                </w:r>
-                <w:r>
-                  <w:rPr>
-                    <w:noProof/>
-                    <w:webHidden/>
-                  </w:rPr>
-                  <w:t>2</w:t>
-                </w:r>
-                <w:r>
-                  <w:rPr>
-                    <w:noProof/>
-                    <w:webHidden/>
-                  </w:rPr>
-                  <w:fldChar w:fldCharType="end"/>
-                </w:r>
-              </w:hyperlink>
-            </w:p>
-            <w:p>
-              <w:pPr>
-                <w:pStyle w:val="TOC2"/>
-                <w:tabs>
-                  <w:tab w:val="right" w:leader="dot" w:pos="9016"/>
-                </w:tabs>
-                <w:rPr>
-                  <w:rFonts w:asciiTheme="minorHAnsi" w:eastAsiaTheme="minorEastAsia" w:hAnsiTheme="minorHAnsi" w:cstheme="minorBidi"/>
-                  <w:noProof/>
-                  <w:sz w:val="22"/>
-                  <w:szCs w:val="22"/>
-                  <w:lang w:eastAsia="en-GB"/>
-                </w:rPr>
-              </w:pPr>
-              <w:hyperlink w:anchor="_Toc102157849" w:history="1">
-                <w:r>
-                  <w:rPr>
-                    <w:rStyle w:val="Hyperlink"/>
-                    <w:noProof/>
-                  </w:rPr>
-                  <w:t>2. Literature Review</w:t>
-                </w:r>
-                <w:r>
-                  <w:rPr>
-                    <w:noProof/>
-                    <w:webHidden/>
-                  </w:rPr>
-                  <w:tab/>
-                </w:r>
-                <w:r>
-                  <w:rPr>
-                    <w:noProof/>
-                    <w:webHidden/>
-                  </w:rPr>
-                  <w:fldChar w:fldCharType="begin"/>
-                </w:r>
-                <w:r>
-                  <w:rPr>
-                    <w:noProof/>
-                    <w:webHidden/>
-                  </w:rPr>
-                  <w:instrText xml:space="preserve"> PAGEREF _Toc102157849 \h </w:instrText>
+                  <w:instrText xml:space="preserve"> PAGEREF _Toc102646002 \h </w:instrText>
                 </w:r>
                 <w:r>
                   <w:rPr>
@@ -1133,13 +1497,13 @@
                   <w:lang w:eastAsia="en-GB"/>
                 </w:rPr>
               </w:pPr>
-              <w:hyperlink w:anchor="_Toc102157850" w:history="1">
+              <w:hyperlink w:anchor="_Toc102646003" w:history="1">
                 <w:r>
                   <w:rPr>
                     <w:rStyle w:val="Hyperlink"/>
                     <w:noProof/>
                   </w:rPr>
-                  <w:t>3. Design Implementation</w:t>
+                  <w:t>2. Literature Review</w:t>
                 </w:r>
                 <w:r>
                   <w:rPr>
@@ -1160,7 +1524,7 @@
                     <w:noProof/>
                     <w:webHidden/>
                   </w:rPr>
-                  <w:instrText xml:space="preserve"> PAGEREF _Toc102157850 \h </w:instrText>
+                  <w:instrText xml:space="preserve"> PAGEREF _Toc102646003 \h </w:instrText>
                 </w:r>
                 <w:r>
                   <w:rPr>
@@ -1205,7 +1569,79 @@
                   <w:lang w:eastAsia="en-GB"/>
                 </w:rPr>
               </w:pPr>
-              <w:hyperlink w:anchor="_Toc102157851" w:history="1">
+              <w:hyperlink w:anchor="_Toc102646004" w:history="1">
+                <w:r>
+                  <w:rPr>
+                    <w:rStyle w:val="Hyperlink"/>
+                    <w:noProof/>
+                  </w:rPr>
+                  <w:t>3. Design Implementation</w:t>
+                </w:r>
+                <w:r>
+                  <w:rPr>
+                    <w:noProof/>
+                    <w:webHidden/>
+                  </w:rPr>
+                  <w:tab/>
+                </w:r>
+                <w:r>
+                  <w:rPr>
+                    <w:noProof/>
+                    <w:webHidden/>
+                  </w:rPr>
+                  <w:fldChar w:fldCharType="begin"/>
+                </w:r>
+                <w:r>
+                  <w:rPr>
+                    <w:noProof/>
+                    <w:webHidden/>
+                  </w:rPr>
+                  <w:instrText xml:space="preserve"> PAGEREF _Toc102646004 \h </w:instrText>
+                </w:r>
+                <w:r>
+                  <w:rPr>
+                    <w:noProof/>
+                    <w:webHidden/>
+                  </w:rPr>
+                </w:r>
+                <w:r>
+                  <w:rPr>
+                    <w:noProof/>
+                    <w:webHidden/>
+                  </w:rPr>
+                  <w:fldChar w:fldCharType="separate"/>
+                </w:r>
+                <w:r>
+                  <w:rPr>
+                    <w:noProof/>
+                    <w:webHidden/>
+                  </w:rPr>
+                  <w:t>5</w:t>
+                </w:r>
+                <w:r>
+                  <w:rPr>
+                    <w:noProof/>
+                    <w:webHidden/>
+                  </w:rPr>
+                  <w:fldChar w:fldCharType="end"/>
+                </w:r>
+              </w:hyperlink>
+            </w:p>
+            <w:p>
+              <w:pPr>
+                <w:pStyle w:val="TOC2"/>
+                <w:tabs>
+                  <w:tab w:val="right" w:leader="dot" w:pos="9016"/>
+                </w:tabs>
+                <w:rPr>
+                  <w:rFonts w:asciiTheme="minorHAnsi" w:eastAsiaTheme="minorEastAsia" w:hAnsiTheme="minorHAnsi" w:cstheme="minorBidi"/>
+                  <w:noProof/>
+                  <w:sz w:val="22"/>
+                  <w:szCs w:val="22"/>
+                  <w:lang w:eastAsia="en-GB"/>
+                </w:rPr>
+              </w:pPr>
+              <w:hyperlink w:anchor="_Toc102646005" w:history="1">
                 <w:r>
                   <w:rPr>
                     <w:rStyle w:val="Hyperlink"/>
@@ -1232,7 +1668,7 @@
                     <w:noProof/>
                     <w:webHidden/>
                   </w:rPr>
-                  <w:instrText xml:space="preserve"> PAGEREF _Toc102157851 \h </w:instrText>
+                  <w:instrText xml:space="preserve"> PAGEREF _Toc102646005 \h </w:instrText>
                 </w:r>
                 <w:r>
                   <w:rPr>
@@ -1252,7 +1688,7 @@
                     <w:noProof/>
                     <w:webHidden/>
                   </w:rPr>
-                  <w:t>4</w:t>
+                  <w:t>6</w:t>
                 </w:r>
                 <w:r>
                   <w:rPr>
@@ -1277,7 +1713,7 @@
                   <w:lang w:eastAsia="en-GB"/>
                 </w:rPr>
               </w:pPr>
-              <w:hyperlink w:anchor="_Toc102157852" w:history="1">
+              <w:hyperlink w:anchor="_Toc102646006" w:history="1">
                 <w:r>
                   <w:rPr>
                     <w:rStyle w:val="Hyperlink"/>
@@ -1304,7 +1740,7 @@
                     <w:noProof/>
                     <w:webHidden/>
                   </w:rPr>
-                  <w:instrText xml:space="preserve"> PAGEREF _Toc102157852 \h </w:instrText>
+                  <w:instrText xml:space="preserve"> PAGEREF _Toc102646006 \h </w:instrText>
                 </w:r>
                 <w:r>
                   <w:rPr>
@@ -1324,7 +1760,7 @@
                     <w:noProof/>
                     <w:webHidden/>
                   </w:rPr>
-                  <w:t>13</w:t>
+                  <w:t>15</w:t>
                 </w:r>
                 <w:r>
                   <w:rPr>
@@ -1349,7 +1785,7 @@
                   <w:lang w:eastAsia="en-GB"/>
                 </w:rPr>
               </w:pPr>
-              <w:hyperlink w:anchor="_Toc102157853" w:history="1">
+              <w:hyperlink w:anchor="_Toc102646007" w:history="1">
                 <w:r>
                   <w:rPr>
                     <w:rStyle w:val="Hyperlink"/>
@@ -1376,7 +1812,7 @@
                     <w:noProof/>
                     <w:webHidden/>
                   </w:rPr>
-                  <w:instrText xml:space="preserve"> PAGEREF _Toc102157853 \h </w:instrText>
+                  <w:instrText xml:space="preserve"> PAGEREF _Toc102646007 \h </w:instrText>
                 </w:r>
                 <w:r>
                   <w:rPr>
@@ -1396,7 +1832,7 @@
                     <w:noProof/>
                     <w:webHidden/>
                   </w:rPr>
-                  <w:t>13</w:t>
+                  <w:t>15</w:t>
                 </w:r>
                 <w:r>
                   <w:rPr>
@@ -1421,7 +1857,7 @@
                   <w:lang w:eastAsia="en-GB"/>
                 </w:rPr>
               </w:pPr>
-              <w:hyperlink w:anchor="_Toc102157854" w:history="1">
+              <w:hyperlink w:anchor="_Toc102646008" w:history="1">
                 <w:r>
                   <w:rPr>
                     <w:rStyle w:val="Hyperlink"/>
@@ -1448,7 +1884,7 @@
                     <w:noProof/>
                     <w:webHidden/>
                   </w:rPr>
-                  <w:instrText xml:space="preserve"> PAGEREF _Toc102157854 \h </w:instrText>
+                  <w:instrText xml:space="preserve"> PAGEREF _Toc102646008 \h </w:instrText>
                 </w:r>
                 <w:r>
                   <w:rPr>
@@ -1468,7 +1904,7 @@
                     <w:noProof/>
                     <w:webHidden/>
                   </w:rPr>
-                  <w:t>23</w:t>
+                  <w:t>25</w:t>
                 </w:r>
                 <w:r>
                   <w:rPr>
@@ -1493,13 +1929,13 @@
                   <w:lang w:eastAsia="en-GB"/>
                 </w:rPr>
               </w:pPr>
-              <w:hyperlink w:anchor="_Toc102157855" w:history="1">
+              <w:hyperlink w:anchor="_Toc102646009" w:history="1">
                 <w:r>
                   <w:rPr>
                     <w:rStyle w:val="Hyperlink"/>
                     <w:noProof/>
                   </w:rPr>
-                  <w:t>4.1.3 Regression Model: Long Short-Term Memory (LSTM)- Univariate</w:t>
+                  <w:t>4.1.3 Regression Model: Modelling and Results</w:t>
                 </w:r>
                 <w:r>
                   <w:rPr>
@@ -1520,7 +1956,7 @@
                     <w:noProof/>
                     <w:webHidden/>
                   </w:rPr>
-                  <w:instrText xml:space="preserve"> PAGEREF _Toc102157855 \h </w:instrText>
+                  <w:instrText xml:space="preserve"> PAGEREF _Toc102646009 \h </w:instrText>
                 </w:r>
                 <w:r>
                   <w:rPr>
@@ -1553,222 +1989,6 @@
             </w:p>
             <w:p>
               <w:pPr>
-                <w:pStyle w:val="TOC3"/>
-                <w:tabs>
-                  <w:tab w:val="right" w:leader="dot" w:pos="9016"/>
-                </w:tabs>
-                <w:rPr>
-                  <w:rFonts w:asciiTheme="minorHAnsi" w:eastAsiaTheme="minorEastAsia" w:hAnsiTheme="minorHAnsi" w:cstheme="minorBidi"/>
-                  <w:noProof/>
-                  <w:sz w:val="22"/>
-                  <w:szCs w:val="22"/>
-                  <w:lang w:eastAsia="en-GB"/>
-                </w:rPr>
-              </w:pPr>
-              <w:hyperlink w:anchor="_Toc102157856" w:history="1">
-                <w:r>
-                  <w:rPr>
-                    <w:rStyle w:val="Hyperlink"/>
-                    <w:noProof/>
-                  </w:rPr>
-                  <w:t>3.1.4 Regression Model: Long Short-Term Memory (LSTM)- Multivariate</w:t>
-                </w:r>
-                <w:r>
-                  <w:rPr>
-                    <w:noProof/>
-                    <w:webHidden/>
-                  </w:rPr>
-                  <w:tab/>
-                </w:r>
-                <w:r>
-                  <w:rPr>
-                    <w:noProof/>
-                    <w:webHidden/>
-                  </w:rPr>
-                  <w:fldChar w:fldCharType="begin"/>
-                </w:r>
-                <w:r>
-                  <w:rPr>
-                    <w:noProof/>
-                    <w:webHidden/>
-                  </w:rPr>
-                  <w:instrText xml:space="preserve"> PAGEREF _Toc102157856 \h </w:instrText>
-                </w:r>
-                <w:r>
-                  <w:rPr>
-                    <w:noProof/>
-                    <w:webHidden/>
-                  </w:rPr>
-                </w:r>
-                <w:r>
-                  <w:rPr>
-                    <w:noProof/>
-                    <w:webHidden/>
-                  </w:rPr>
-                  <w:fldChar w:fldCharType="separate"/>
-                </w:r>
-                <w:r>
-                  <w:rPr>
-                    <w:noProof/>
-                    <w:webHidden/>
-                  </w:rPr>
-                  <w:t>26</w:t>
-                </w:r>
-                <w:r>
-                  <w:rPr>
-                    <w:noProof/>
-                    <w:webHidden/>
-                  </w:rPr>
-                  <w:fldChar w:fldCharType="end"/>
-                </w:r>
-              </w:hyperlink>
-            </w:p>
-            <w:p>
-              <w:pPr>
-                <w:pStyle w:val="TOC3"/>
-                <w:tabs>
-                  <w:tab w:val="right" w:leader="dot" w:pos="9016"/>
-                </w:tabs>
-                <w:rPr>
-                  <w:rFonts w:asciiTheme="minorHAnsi" w:eastAsiaTheme="minorEastAsia" w:hAnsiTheme="minorHAnsi" w:cstheme="minorBidi"/>
-                  <w:noProof/>
-                  <w:sz w:val="22"/>
-                  <w:szCs w:val="22"/>
-                  <w:lang w:eastAsia="en-GB"/>
-                </w:rPr>
-              </w:pPr>
-              <w:hyperlink w:anchor="_Toc102157857" w:history="1">
-                <w:r>
-                  <w:rPr>
-                    <w:rStyle w:val="Hyperlink"/>
-                    <w:noProof/>
-                  </w:rPr>
-                  <w:t>4.1.5 Regression Model: ARIMA-Univariate</w:t>
-                </w:r>
-                <w:r>
-                  <w:rPr>
-                    <w:noProof/>
-                    <w:webHidden/>
-                  </w:rPr>
-                  <w:tab/>
-                </w:r>
-                <w:r>
-                  <w:rPr>
-                    <w:noProof/>
-                    <w:webHidden/>
-                  </w:rPr>
-                  <w:fldChar w:fldCharType="begin"/>
-                </w:r>
-                <w:r>
-                  <w:rPr>
-                    <w:noProof/>
-                    <w:webHidden/>
-                  </w:rPr>
-                  <w:instrText xml:space="preserve"> PAGEREF _Toc102157857 \h </w:instrText>
-                </w:r>
-                <w:r>
-                  <w:rPr>
-                    <w:noProof/>
-                    <w:webHidden/>
-                  </w:rPr>
-                </w:r>
-                <w:r>
-                  <w:rPr>
-                    <w:noProof/>
-                    <w:webHidden/>
-                  </w:rPr>
-                  <w:fldChar w:fldCharType="separate"/>
-                </w:r>
-                <w:r>
-                  <w:rPr>
-                    <w:noProof/>
-                    <w:webHidden/>
-                  </w:rPr>
-                  <w:t>26</w:t>
-                </w:r>
-                <w:r>
-                  <w:rPr>
-                    <w:noProof/>
-                    <w:webHidden/>
-                  </w:rPr>
-                  <w:fldChar w:fldCharType="end"/>
-                </w:r>
-              </w:hyperlink>
-            </w:p>
-            <w:p>
-              <w:pPr>
-                <w:pStyle w:val="TOC3"/>
-                <w:tabs>
-                  <w:tab w:val="right" w:leader="dot" w:pos="9016"/>
-                </w:tabs>
-                <w:rPr>
-                  <w:rFonts w:asciiTheme="minorHAnsi" w:eastAsiaTheme="minorEastAsia" w:hAnsiTheme="minorHAnsi" w:cstheme="minorBidi"/>
-                  <w:noProof/>
-                  <w:sz w:val="22"/>
-                  <w:szCs w:val="22"/>
-                  <w:lang w:eastAsia="en-GB"/>
-                </w:rPr>
-              </w:pPr>
-              <w:hyperlink w:anchor="_Toc102157858" w:history="1">
-                <w:r>
-                  <w:rPr>
-                    <w:rStyle w:val="Hyperlink"/>
-                    <w:noProof/>
-                  </w:rPr>
-                  <w:t>4.1.6 Regression Model: ARIMA-Multivariate</w:t>
-                </w:r>
-                <w:r>
-                  <w:rPr>
-                    <w:noProof/>
-                    <w:webHidden/>
-                  </w:rPr>
-                  <w:tab/>
-                </w:r>
-                <w:r>
-                  <w:rPr>
-                    <w:noProof/>
-                    <w:webHidden/>
-                  </w:rPr>
-                  <w:fldChar w:fldCharType="begin"/>
-                </w:r>
-                <w:r>
-                  <w:rPr>
-                    <w:noProof/>
-                    <w:webHidden/>
-                  </w:rPr>
-                  <w:instrText xml:space="preserve"> PAGEREF _Toc102157858 \h </w:instrText>
-                </w:r>
-                <w:r>
-                  <w:rPr>
-                    <w:noProof/>
-                    <w:webHidden/>
-                  </w:rPr>
-                </w:r>
-                <w:r>
-                  <w:rPr>
-                    <w:noProof/>
-                    <w:webHidden/>
-                  </w:rPr>
-                  <w:fldChar w:fldCharType="separate"/>
-                </w:r>
-                <w:r>
-                  <w:rPr>
-                    <w:noProof/>
-                    <w:webHidden/>
-                  </w:rPr>
-                  <w:t>27</w:t>
-                </w:r>
-                <w:r>
-                  <w:rPr>
-                    <w:noProof/>
-                    <w:webHidden/>
-                  </w:rPr>
-                  <w:fldChar w:fldCharType="end"/>
-                </w:r>
-              </w:hyperlink>
-            </w:p>
-            <w:p>
-              <w:pPr>
                 <w:pStyle w:val="TOC2"/>
                 <w:tabs>
                   <w:tab w:val="right" w:leader="dot" w:pos="9016"/>
@@ -1781,7 +2001,7 @@
                   <w:lang w:eastAsia="en-GB"/>
                 </w:rPr>
               </w:pPr>
-              <w:hyperlink w:anchor="_Toc102157859" w:history="1">
+              <w:hyperlink w:anchor="_Toc102646010" w:history="1">
                 <w:r>
                   <w:rPr>
                     <w:rStyle w:val="Hyperlink"/>
@@ -1808,7 +2028,7 @@
                     <w:noProof/>
                     <w:webHidden/>
                   </w:rPr>
-                  <w:instrText xml:space="preserve"> PAGEREF _Toc102157859 \h </w:instrText>
+                  <w:instrText xml:space="preserve"> PAGEREF _Toc102646010 \h </w:instrText>
                 </w:r>
                 <w:r>
                   <w:rPr>
@@ -1828,7 +2048,7 @@
                     <w:noProof/>
                     <w:webHidden/>
                   </w:rPr>
-                  <w:t>27</w:t>
+                  <w:t>29</w:t>
                 </w:r>
                 <w:r>
                   <w:rPr>
@@ -1853,7 +2073,7 @@
                   <w:lang w:eastAsia="en-GB"/>
                 </w:rPr>
               </w:pPr>
-              <w:hyperlink w:anchor="_Toc102157860" w:history="1">
+              <w:hyperlink w:anchor="_Toc102646011" w:history="1">
                 <w:r>
                   <w:rPr>
                     <w:rStyle w:val="Hyperlink"/>
@@ -1880,79 +2100,7 @@
                     <w:noProof/>
                     <w:webHidden/>
                   </w:rPr>
-                  <w:instrText xml:space="preserve"> PAGEREF _Toc102157860 \h </w:instrText>
-                </w:r>
-                <w:r>
-                  <w:rPr>
-                    <w:noProof/>
-                    <w:webHidden/>
-                  </w:rPr>
-                </w:r>
-                <w:r>
-                  <w:rPr>
-                    <w:noProof/>
-                    <w:webHidden/>
-                  </w:rPr>
-                  <w:fldChar w:fldCharType="separate"/>
-                </w:r>
-                <w:r>
-                  <w:rPr>
-                    <w:noProof/>
-                    <w:webHidden/>
-                  </w:rPr>
-                  <w:t>27</w:t>
-                </w:r>
-                <w:r>
-                  <w:rPr>
-                    <w:noProof/>
-                    <w:webHidden/>
-                  </w:rPr>
-                  <w:fldChar w:fldCharType="end"/>
-                </w:r>
-              </w:hyperlink>
-            </w:p>
-            <w:p>
-              <w:pPr>
-                <w:pStyle w:val="TOC3"/>
-                <w:tabs>
-                  <w:tab w:val="right" w:leader="dot" w:pos="9016"/>
-                </w:tabs>
-                <w:rPr>
-                  <w:rFonts w:asciiTheme="minorHAnsi" w:eastAsiaTheme="minorEastAsia" w:hAnsiTheme="minorHAnsi" w:cstheme="minorBidi"/>
-                  <w:noProof/>
-                  <w:sz w:val="22"/>
-                  <w:szCs w:val="22"/>
-                  <w:lang w:eastAsia="en-GB"/>
-                </w:rPr>
-              </w:pPr>
-              <w:hyperlink w:anchor="_Toc102157861" w:history="1">
-                <w:r>
-                  <w:rPr>
-                    <w:rStyle w:val="Hyperlink"/>
-                    <w:noProof/>
-                  </w:rPr>
-                  <w:t>4.2.2 Classification: Data Pre-Processing</w:t>
-                </w:r>
-                <w:r>
-                  <w:rPr>
-                    <w:noProof/>
-                    <w:webHidden/>
-                  </w:rPr>
-                  <w:tab/>
-                </w:r>
-                <w:r>
-                  <w:rPr>
-                    <w:noProof/>
-                    <w:webHidden/>
-                  </w:rPr>
-                  <w:fldChar w:fldCharType="begin"/>
-                </w:r>
-                <w:r>
-                  <w:rPr>
-                    <w:noProof/>
-                    <w:webHidden/>
-                  </w:rPr>
-                  <w:instrText xml:space="preserve"> PAGEREF _Toc102157861 \h </w:instrText>
+                  <w:instrText xml:space="preserve"> PAGEREF _Toc102646011 \h </w:instrText>
                 </w:r>
                 <w:r>
                   <w:rPr>
@@ -1997,13 +2145,13 @@
                   <w:lang w:eastAsia="en-GB"/>
                 </w:rPr>
               </w:pPr>
-              <w:hyperlink w:anchor="_Toc102157862" w:history="1">
+              <w:hyperlink w:anchor="_Toc102646012" w:history="1">
                 <w:r>
                   <w:rPr>
                     <w:rStyle w:val="Hyperlink"/>
                     <w:noProof/>
                   </w:rPr>
-                  <w:t>4.2.3 Classification Model: Logistic Regression</w:t>
+                  <w:t>4.2.2 Classification: Data Pre-Processing</w:t>
                 </w:r>
                 <w:r>
                   <w:rPr>
@@ -2024,151 +2172,7 @@
                     <w:noProof/>
                     <w:webHidden/>
                   </w:rPr>
-                  <w:instrText xml:space="preserve"> PAGEREF _Toc102157862 \h </w:instrText>
-                </w:r>
-                <w:r>
-                  <w:rPr>
-                    <w:noProof/>
-                    <w:webHidden/>
-                  </w:rPr>
-                </w:r>
-                <w:r>
-                  <w:rPr>
-                    <w:noProof/>
-                    <w:webHidden/>
-                  </w:rPr>
-                  <w:fldChar w:fldCharType="separate"/>
-                </w:r>
-                <w:r>
-                  <w:rPr>
-                    <w:noProof/>
-                    <w:webHidden/>
-                  </w:rPr>
-                  <w:t>31</w:t>
-                </w:r>
-                <w:r>
-                  <w:rPr>
-                    <w:noProof/>
-                    <w:webHidden/>
-                  </w:rPr>
-                  <w:fldChar w:fldCharType="end"/>
-                </w:r>
-              </w:hyperlink>
-            </w:p>
-            <w:p>
-              <w:pPr>
-                <w:pStyle w:val="TOC3"/>
-                <w:tabs>
-                  <w:tab w:val="right" w:leader="dot" w:pos="9016"/>
-                </w:tabs>
-                <w:rPr>
-                  <w:rFonts w:asciiTheme="minorHAnsi" w:eastAsiaTheme="minorEastAsia" w:hAnsiTheme="minorHAnsi" w:cstheme="minorBidi"/>
-                  <w:noProof/>
-                  <w:sz w:val="22"/>
-                  <w:szCs w:val="22"/>
-                  <w:lang w:eastAsia="en-GB"/>
-                </w:rPr>
-              </w:pPr>
-              <w:hyperlink w:anchor="_Toc102157863" w:history="1">
-                <w:r>
-                  <w:rPr>
-                    <w:rStyle w:val="Hyperlink"/>
-                    <w:noProof/>
-                  </w:rPr>
-                  <w:t>4.2.4 Classification Model: Decision Tree</w:t>
-                </w:r>
-                <w:r>
-                  <w:rPr>
-                    <w:noProof/>
-                    <w:webHidden/>
-                  </w:rPr>
-                  <w:tab/>
-                </w:r>
-                <w:r>
-                  <w:rPr>
-                    <w:noProof/>
-                    <w:webHidden/>
-                  </w:rPr>
-                  <w:fldChar w:fldCharType="begin"/>
-                </w:r>
-                <w:r>
-                  <w:rPr>
-                    <w:noProof/>
-                    <w:webHidden/>
-                  </w:rPr>
-                  <w:instrText xml:space="preserve"> PAGEREF _Toc102157863 \h </w:instrText>
-                </w:r>
-                <w:r>
-                  <w:rPr>
-                    <w:noProof/>
-                    <w:webHidden/>
-                  </w:rPr>
-                </w:r>
-                <w:r>
-                  <w:rPr>
-                    <w:noProof/>
-                    <w:webHidden/>
-                  </w:rPr>
-                  <w:fldChar w:fldCharType="separate"/>
-                </w:r>
-                <w:r>
-                  <w:rPr>
-                    <w:noProof/>
-                    <w:webHidden/>
-                  </w:rPr>
-                  <w:t>31</w:t>
-                </w:r>
-                <w:r>
-                  <w:rPr>
-                    <w:noProof/>
-                    <w:webHidden/>
-                  </w:rPr>
-                  <w:fldChar w:fldCharType="end"/>
-                </w:r>
-              </w:hyperlink>
-            </w:p>
-            <w:p>
-              <w:pPr>
-                <w:pStyle w:val="TOC3"/>
-                <w:tabs>
-                  <w:tab w:val="right" w:leader="dot" w:pos="9016"/>
-                </w:tabs>
-                <w:rPr>
-                  <w:rFonts w:asciiTheme="minorHAnsi" w:eastAsiaTheme="minorEastAsia" w:hAnsiTheme="minorHAnsi" w:cstheme="minorBidi"/>
-                  <w:noProof/>
-                  <w:sz w:val="22"/>
-                  <w:szCs w:val="22"/>
-                  <w:lang w:eastAsia="en-GB"/>
-                </w:rPr>
-              </w:pPr>
-              <w:hyperlink w:anchor="_Toc102157864" w:history="1">
-                <w:r>
-                  <w:rPr>
-                    <w:rStyle w:val="Hyperlink"/>
-                    <w:noProof/>
-                  </w:rPr>
-                  <w:t>4.2.5 Classification Model: Random Forest</w:t>
-                </w:r>
-                <w:r>
-                  <w:rPr>
-                    <w:noProof/>
-                    <w:webHidden/>
-                  </w:rPr>
-                  <w:tab/>
-                </w:r>
-                <w:r>
-                  <w:rPr>
-                    <w:noProof/>
-                    <w:webHidden/>
-                  </w:rPr>
-                  <w:fldChar w:fldCharType="begin"/>
-                </w:r>
-                <w:r>
-                  <w:rPr>
-                    <w:noProof/>
-                    <w:webHidden/>
-                  </w:rPr>
-                  <w:instrText xml:space="preserve"> PAGEREF _Toc102157864 \h </w:instrText>
+                  <w:instrText xml:space="preserve"> PAGEREF _Toc102646012 \h </w:instrText>
                 </w:r>
                 <w:r>
                   <w:rPr>
@@ -2201,6 +2205,78 @@
             </w:p>
             <w:p>
               <w:pPr>
+                <w:pStyle w:val="TOC3"/>
+                <w:tabs>
+                  <w:tab w:val="right" w:leader="dot" w:pos="9016"/>
+                </w:tabs>
+                <w:rPr>
+                  <w:rFonts w:asciiTheme="minorHAnsi" w:eastAsiaTheme="minorEastAsia" w:hAnsiTheme="minorHAnsi" w:cstheme="minorBidi"/>
+                  <w:noProof/>
+                  <w:sz w:val="22"/>
+                  <w:szCs w:val="22"/>
+                  <w:lang w:eastAsia="en-GB"/>
+                </w:rPr>
+              </w:pPr>
+              <w:hyperlink w:anchor="_Toc102646013" w:history="1">
+                <w:r>
+                  <w:rPr>
+                    <w:rStyle w:val="Hyperlink"/>
+                    <w:noProof/>
+                  </w:rPr>
+                  <w:t>4.2.3 Classification Model: Modelling &amp; Results</w:t>
+                </w:r>
+                <w:r>
+                  <w:rPr>
+                    <w:noProof/>
+                    <w:webHidden/>
+                  </w:rPr>
+                  <w:tab/>
+                </w:r>
+                <w:r>
+                  <w:rPr>
+                    <w:noProof/>
+                    <w:webHidden/>
+                  </w:rPr>
+                  <w:fldChar w:fldCharType="begin"/>
+                </w:r>
+                <w:r>
+                  <w:rPr>
+                    <w:noProof/>
+                    <w:webHidden/>
+                  </w:rPr>
+                  <w:instrText xml:space="preserve"> PAGEREF _Toc102646013 \h </w:instrText>
+                </w:r>
+                <w:r>
+                  <w:rPr>
+                    <w:noProof/>
+                    <w:webHidden/>
+                  </w:rPr>
+                </w:r>
+                <w:r>
+                  <w:rPr>
+                    <w:noProof/>
+                    <w:webHidden/>
+                  </w:rPr>
+                  <w:fldChar w:fldCharType="separate"/>
+                </w:r>
+                <w:r>
+                  <w:rPr>
+                    <w:noProof/>
+                    <w:webHidden/>
+                  </w:rPr>
+                  <w:t>34</w:t>
+                </w:r>
+                <w:r>
+                  <w:rPr>
+                    <w:noProof/>
+                    <w:webHidden/>
+                  </w:rPr>
+                  <w:fldChar w:fldCharType="end"/>
+                </w:r>
+              </w:hyperlink>
+            </w:p>
+            <w:p>
+              <w:pPr>
                 <w:pStyle w:val="TOC2"/>
                 <w:tabs>
                   <w:tab w:val="right" w:leader="dot" w:pos="9016"/>
@@ -2213,7 +2289,7 @@
                   <w:lang w:eastAsia="en-GB"/>
                 </w:rPr>
               </w:pPr>
-              <w:hyperlink w:anchor="_Toc102157865" w:history="1">
+              <w:hyperlink w:anchor="_Toc102646014" w:history="1">
                 <w:r>
                   <w:rPr>
                     <w:rStyle w:val="Hyperlink"/>
@@ -2240,7 +2316,7 @@
                     <w:noProof/>
                     <w:webHidden/>
                   </w:rPr>
-                  <w:instrText xml:space="preserve"> PAGEREF _Toc102157865 \h </w:instrText>
+                  <w:instrText xml:space="preserve"> PAGEREF _Toc102646014 \h </w:instrText>
                 </w:r>
                 <w:r>
                   <w:rPr>
@@ -2260,7 +2336,7 @@
                     <w:noProof/>
                     <w:webHidden/>
                   </w:rPr>
-                  <w:t>32</w:t>
+                  <w:t>45</w:t>
                 </w:r>
                 <w:r>
                   <w:rPr>
@@ -2285,13 +2361,13 @@
                   <w:lang w:eastAsia="en-GB"/>
                 </w:rPr>
               </w:pPr>
-              <w:hyperlink w:anchor="_Toc102157866" w:history="1">
+              <w:hyperlink w:anchor="_Toc102646015" w:history="1">
                 <w:r>
                   <w:rPr>
                     <w:rStyle w:val="Hyperlink"/>
                     <w:noProof/>
                   </w:rPr>
-                  <w:t>6. Limitations</w:t>
+                  <w:t>6. Limitations &amp; Recommendations</w:t>
                 </w:r>
                 <w:r>
                   <w:rPr>
@@ -2312,7 +2388,7 @@
                     <w:noProof/>
                     <w:webHidden/>
                   </w:rPr>
-                  <w:instrText xml:space="preserve"> PAGEREF _Toc102157866 \h </w:instrText>
+                  <w:instrText xml:space="preserve"> PAGEREF _Toc102646015 \h </w:instrText>
                 </w:r>
                 <w:r>
                   <w:rPr>
@@ -2332,7 +2408,7 @@
                     <w:noProof/>
                     <w:webHidden/>
                   </w:rPr>
-                  <w:t>32</w:t>
+                  <w:t>45</w:t>
                 </w:r>
                 <w:r>
                   <w:rPr>
@@ -2357,7 +2433,7 @@
                   <w:lang w:eastAsia="en-GB"/>
                 </w:rPr>
               </w:pPr>
-              <w:hyperlink w:anchor="_Toc102157867" w:history="1">
+              <w:hyperlink w:anchor="_Toc102646016" w:history="1">
                 <w:r>
                   <w:rPr>
                     <w:rStyle w:val="Hyperlink"/>
@@ -2384,7 +2460,7 @@
                     <w:noProof/>
                     <w:webHidden/>
                   </w:rPr>
-                  <w:instrText xml:space="preserve"> PAGEREF _Toc102157867 \h </w:instrText>
+                  <w:instrText xml:space="preserve"> PAGEREF _Toc102646016 \h </w:instrText>
                 </w:r>
                 <w:r>
                   <w:rPr>
@@ -2404,7 +2480,7 @@
                     <w:noProof/>
                     <w:webHidden/>
                   </w:rPr>
-                  <w:t>32</w:t>
+                  <w:t>45</w:t>
                 </w:r>
                 <w:r>
                   <w:rPr>
@@ -2429,13 +2505,13 @@
                   <w:lang w:eastAsia="en-GB"/>
                 </w:rPr>
               </w:pPr>
-              <w:hyperlink w:anchor="_Toc102157868" w:history="1">
+              <w:hyperlink w:anchor="_Toc102646017" w:history="1">
                 <w:r>
                   <w:rPr>
                     <w:rStyle w:val="Hyperlink"/>
                     <w:noProof/>
                   </w:rPr>
-                  <w:t>Appendix</w:t>
+                  <w:t>Appendix- A (Mobile Wireframes)</w:t>
                 </w:r>
                 <w:r>
                   <w:rPr>
@@ -2456,7 +2532,7 @@
                     <w:noProof/>
                     <w:webHidden/>
                   </w:rPr>
-                  <w:instrText xml:space="preserve"> PAGEREF _Toc102157868 \h </w:instrText>
+                  <w:instrText xml:space="preserve"> PAGEREF _Toc102646017 \h </w:instrText>
                 </w:r>
                 <w:r>
                   <w:rPr>
@@ -2476,7 +2552,151 @@
                     <w:noProof/>
                     <w:webHidden/>
                   </w:rPr>
-                  <w:t>32</w:t>
+                  <w:t>47</w:t>
+                </w:r>
+                <w:r>
+                  <w:rPr>
+                    <w:noProof/>
+                    <w:webHidden/>
+                  </w:rPr>
+                  <w:fldChar w:fldCharType="end"/>
+                </w:r>
+              </w:hyperlink>
+            </w:p>
+            <w:p>
+              <w:pPr>
+                <w:pStyle w:val="TOC2"/>
+                <w:tabs>
+                  <w:tab w:val="right" w:leader="dot" w:pos="9016"/>
+                </w:tabs>
+                <w:rPr>
+                  <w:rFonts w:asciiTheme="minorHAnsi" w:eastAsiaTheme="minorEastAsia" w:hAnsiTheme="minorHAnsi" w:cstheme="minorBidi"/>
+                  <w:noProof/>
+                  <w:sz w:val="22"/>
+                  <w:szCs w:val="22"/>
+                  <w:lang w:eastAsia="en-GB"/>
+                </w:rPr>
+              </w:pPr>
+              <w:hyperlink w:anchor="_Toc102646018" w:history="1">
+                <w:r>
+                  <w:rPr>
+                    <w:rStyle w:val="Hyperlink"/>
+                    <w:noProof/>
+                  </w:rPr>
+                  <w:t>Appendix B-(Web Wireframe)</w:t>
+                </w:r>
+                <w:r>
+                  <w:rPr>
+                    <w:noProof/>
+                    <w:webHidden/>
+                  </w:rPr>
+                  <w:tab/>
+                </w:r>
+                <w:r>
+                  <w:rPr>
+                    <w:noProof/>
+                    <w:webHidden/>
+                  </w:rPr>
+                  <w:fldChar w:fldCharType="begin"/>
+                </w:r>
+                <w:r>
+                  <w:rPr>
+                    <w:noProof/>
+                    <w:webHidden/>
+                  </w:rPr>
+                  <w:instrText xml:space="preserve"> PAGEREF _Toc102646018 \h </w:instrText>
+                </w:r>
+                <w:r>
+                  <w:rPr>
+                    <w:noProof/>
+                    <w:webHidden/>
+                  </w:rPr>
+                </w:r>
+                <w:r>
+                  <w:rPr>
+                    <w:noProof/>
+                    <w:webHidden/>
+                  </w:rPr>
+                  <w:fldChar w:fldCharType="separate"/>
+                </w:r>
+                <w:r>
+                  <w:rPr>
+                    <w:noProof/>
+                    <w:webHidden/>
+                  </w:rPr>
+                  <w:t>50</w:t>
+                </w:r>
+                <w:r>
+                  <w:rPr>
+                    <w:noProof/>
+                    <w:webHidden/>
+                  </w:rPr>
+                  <w:fldChar w:fldCharType="end"/>
+                </w:r>
+              </w:hyperlink>
+            </w:p>
+            <w:p>
+              <w:pPr>
+                <w:pStyle w:val="TOC2"/>
+                <w:tabs>
+                  <w:tab w:val="right" w:leader="dot" w:pos="9016"/>
+                </w:tabs>
+                <w:rPr>
+                  <w:rFonts w:asciiTheme="minorHAnsi" w:eastAsiaTheme="minorEastAsia" w:hAnsiTheme="minorHAnsi" w:cstheme="minorBidi"/>
+                  <w:noProof/>
+                  <w:sz w:val="22"/>
+                  <w:szCs w:val="22"/>
+                  <w:lang w:eastAsia="en-GB"/>
+                </w:rPr>
+              </w:pPr>
+              <w:hyperlink w:anchor="_Toc102646019" w:history="1">
+                <w:r>
+                  <w:rPr>
+                    <w:rStyle w:val="Hyperlink"/>
+                    <w:noProof/>
+                  </w:rPr>
+                  <w:t>Appendix-C (Mobile-Mock-up)</w:t>
+                </w:r>
+                <w:r>
+                  <w:rPr>
+                    <w:noProof/>
+                    <w:webHidden/>
+                  </w:rPr>
+                  <w:tab/>
+                </w:r>
+                <w:r>
+                  <w:rPr>
+                    <w:noProof/>
+                    <w:webHidden/>
+                  </w:rPr>
+                  <w:fldChar w:fldCharType="begin"/>
+                </w:r>
+                <w:r>
+                  <w:rPr>
+                    <w:noProof/>
+                    <w:webHidden/>
+                  </w:rPr>
+                  <w:instrText xml:space="preserve"> PAGEREF _Toc102646019 \h </w:instrText>
+                </w:r>
+                <w:r>
+                  <w:rPr>
+                    <w:noProof/>
+                    <w:webHidden/>
+                  </w:rPr>
+                </w:r>
+                <w:r>
+                  <w:rPr>
+                    <w:noProof/>
+                    <w:webHidden/>
+                  </w:rPr>
+                  <w:fldChar w:fldCharType="separate"/>
+                </w:r>
+                <w:r>
+                  <w:rPr>
+                    <w:noProof/>
+                    <w:webHidden/>
+                  </w:rPr>
+                  <w:t>51</w:t>
                 </w:r>
                 <w:r>
                   <w:rPr>
@@ -2607,11 +2827,12 @@
       <w:pPr>
         <w:pStyle w:val="Heading2"/>
       </w:pPr>
-      <w:bookmarkStart w:id="0" w:name="_Toc102157848"/>
-      <w:r>
+      <w:bookmarkStart w:id="2" w:name="_Toc102646002"/>
+      <w:r>
+        <w:lastRenderedPageBreak/>
         <w:t>1. Introduction</w:t>
       </w:r>
-      <w:bookmarkEnd w:id="0"/>
+      <w:bookmarkEnd w:id="2"/>
     </w:p>
     <w:p/>
     <w:p>
@@ -2651,11 +2872,11 @@
         <w:spacing w:line="360" w:lineRule="auto"/>
       </w:pPr>
       <w:r>
-        <w:t xml:space="preserve">One of the approaches taken to save money is to store it away in a savings account, however, Barclays (2021) have stated in terms of accumulating more wealth for the </w:t>
+        <w:t xml:space="preserve">One of the approaches taken to save money is to store it away in a savings account, however, Barclays (2021) have stated in terms of accumulating more wealth for the future, it is better to invest into the stock markets rather than leave it in a savings </w:t>
       </w:r>
       <w:r>
         <w:lastRenderedPageBreak/>
-        <w:t xml:space="preserve">future, it is better to invest into the stock markets rather than leave it in a savings account. Likewise, Money Helper (2022) have stated that leaving your money in a </w:t>
+        <w:t xml:space="preserve">account. Likewise, Money Helper (2022) have stated that leaving your money in a </w:t>
       </w:r>
       <w:r>
         <w:softHyphen/>
@@ -2686,11 +2907,11 @@
       <w:pPr>
         <w:pStyle w:val="Heading2"/>
       </w:pPr>
-      <w:bookmarkStart w:id="1" w:name="_Toc102157849"/>
+      <w:bookmarkStart w:id="3" w:name="_Toc102646003"/>
       <w:r>
         <w:t>2. Literature Review</w:t>
       </w:r>
-      <w:bookmarkEnd w:id="1"/>
+      <w:bookmarkEnd w:id="3"/>
     </w:p>
     <w:p/>
     <w:p>
@@ -2736,7 +2957,7 @@
       <w:pPr>
         <w:pStyle w:val="Heading2"/>
       </w:pPr>
-      <w:bookmarkStart w:id="2" w:name="_Toc102157850"/>
+      <w:bookmarkStart w:id="4" w:name="_Toc102646004"/>
       <w:r>
         <w:t>3</w:t>
       </w:r>
@@ -2749,7 +2970,7 @@
       <w:r>
         <w:t>Design Implementation</w:t>
       </w:r>
-      <w:bookmarkEnd w:id="2"/>
+      <w:bookmarkEnd w:id="4"/>
     </w:p>
     <w:p/>
     <w:p>
@@ -2797,15 +3018,7 @@
     <w:p/>
     <w:p>
       <w:r>
-        <w:t xml:space="preserve">Followed a waterfall methodology which consisted of designing the wire frame, creating a </w:t>
-      </w:r>
-      <w:proofErr w:type="gramStart"/>
-      <w:r>
-        <w:t>mock-up</w:t>
-      </w:r>
-      <w:proofErr w:type="gramEnd"/>
-      <w:r>
-        <w:t xml:space="preserve"> and building on the application itself based on the </w:t>
+        <w:t xml:space="preserve">Followed a waterfall methodology which consisted of designing the wire frame, creating a mock-up and building on the application itself based on the </w:t>
       </w:r>
       <w:r>
         <w:t>mock-ups</w:t>
@@ -2828,7 +3041,7 @@
       <w:pPr>
         <w:pStyle w:val="Heading2"/>
       </w:pPr>
-      <w:bookmarkStart w:id="3" w:name="_Toc102157851"/>
+      <w:bookmarkStart w:id="5" w:name="_Toc102646005"/>
       <w:r>
         <w:lastRenderedPageBreak/>
         <w:t>4</w:t>
@@ -2836,7 +3049,7 @@
       <w:r>
         <w:t>. Methodology</w:t>
       </w:r>
-      <w:bookmarkEnd w:id="3"/>
+      <w:bookmarkEnd w:id="5"/>
     </w:p>
     <w:p/>
     <w:p>
@@ -2986,6 +3199,11 @@
       <w:r>
         <w:t>The technical indicators that are used and added to the dataset are:</w:t>
       </w:r>
+    </w:p>
+    <w:p>
+      <w:pPr>
+        <w:spacing w:line="360" w:lineRule="auto"/>
+      </w:pPr>
     </w:p>
     <w:tbl>
       <w:tblPr>
@@ -3064,11 +3282,11 @@
               <w:jc w:val="both"/>
             </w:pPr>
             <w:r>
-              <w:t xml:space="preserve">SO has two components that work together in building a trading signal, the fast line denoted as ‘%K’ and the slow line denoted as ‘%D’ (West, n.d). Both signals produce a value that ranges between 0 to 100, typically </w:t>
+              <w:t xml:space="preserve">SO has two components that work together in building a trading signal, the fast line denoted as ‘%K’ and the </w:t>
             </w:r>
             <w:r>
               <w:lastRenderedPageBreak/>
-              <w:t>values below 20 are seen as oversold which infers a buy signal and values over 80 are seen as overbought which infers a sell signal (West, n.d).</w:t>
+              <w:t>slow line denoted as ‘%D’ (West, n.d). Both signals produce a value that ranges between 0 to 100, typically values below 20 are seen as oversold which infers a buy signal and values over 80 are seen as overbought which infers a sell signal (West, n.d).</w:t>
             </w:r>
           </w:p>
           <w:p>
@@ -4958,7 +5176,7 @@
       <w:pPr>
         <w:pStyle w:val="Heading2"/>
       </w:pPr>
-      <w:bookmarkStart w:id="4" w:name="_Toc102157852"/>
+      <w:bookmarkStart w:id="6" w:name="_Toc102646006"/>
       <w:r>
         <w:lastRenderedPageBreak/>
         <w:t>4</w:t>
@@ -4969,7 +5187,7 @@
       <w:r>
         <w:t>Regression</w:t>
       </w:r>
-      <w:bookmarkEnd w:id="4"/>
+      <w:bookmarkEnd w:id="6"/>
       <w:r>
         <w:t xml:space="preserve"> </w:t>
       </w:r>
@@ -5083,7 +5301,7 @@
           <w:u w:val="single"/>
         </w:rPr>
       </w:pPr>
-      <w:bookmarkStart w:id="5" w:name="_Toc102157853"/>
+      <w:bookmarkStart w:id="7" w:name="_Toc102646007"/>
       <w:r>
         <w:rPr>
           <w:rFonts w:ascii="Bahnschrift" w:hAnsi="Bahnschrift"/>
@@ -5111,7 +5329,7 @@
         </w:rPr>
         <w:t xml:space="preserve"> &amp; Data Cleaning</w:t>
       </w:r>
-      <w:bookmarkEnd w:id="5"/>
+      <w:bookmarkEnd w:id="7"/>
     </w:p>
     <w:p>
       <w:pPr>
@@ -8236,7 +8454,7 @@
           <w:u w:val="single"/>
         </w:rPr>
       </w:pPr>
-      <w:bookmarkStart w:id="6" w:name="_Toc102157854"/>
+      <w:bookmarkStart w:id="8" w:name="_Toc102646008"/>
       <w:r>
         <w:rPr>
           <w:rFonts w:ascii="Bahnschrift" w:hAnsi="Bahnschrift"/>
@@ -8283,7 +8501,7 @@
         </w:rPr>
         <w:t>rocessing</w:t>
       </w:r>
-      <w:bookmarkEnd w:id="6"/>
+      <w:bookmarkEnd w:id="8"/>
     </w:p>
     <w:p/>
     <w:p>
@@ -8597,42 +8815,6 @@
       </w:r>
       <w:r>
         <w:t xml:space="preserve"> </w:t>
-      </w:r>
-    </w:p>
-    <w:p>
-      <w:pPr>
-        <w:spacing w:line="360" w:lineRule="auto"/>
-        <w:rPr>
-          <w:i/>
-          <w:iCs/>
-          <w:highlight w:val="yellow"/>
-        </w:rPr>
-      </w:pPr>
-      <w:r>
-        <w:rPr>
-          <w:i/>
-          <w:iCs/>
-          <w:highlight w:val="yellow"/>
-        </w:rPr>
-        <w:t xml:space="preserve">Additionally, </w:t>
-      </w:r>
-      <w:proofErr w:type="spellStart"/>
-      <w:r>
-        <w:rPr>
-          <w:i/>
-          <w:iCs/>
-          <w:highlight w:val="yellow"/>
-        </w:rPr>
-        <w:t>Stöttner</w:t>
-      </w:r>
-      <w:proofErr w:type="spellEnd"/>
-      <w:r>
-        <w:rPr>
-          <w:i/>
-          <w:iCs/>
-          <w:highlight w:val="yellow"/>
-        </w:rPr>
-        <w:t xml:space="preserve"> (2019) stated that it is better to normalise when training a Neural Network model (LSTM).</w:t>
       </w:r>
     </w:p>
     <w:p>
@@ -8654,7 +8836,7 @@
           <w:u w:val="single"/>
         </w:rPr>
       </w:pPr>
-      <w:bookmarkStart w:id="7" w:name="_Toc102157855"/>
+      <w:bookmarkStart w:id="9" w:name="_Toc102646009"/>
       <w:r>
         <w:rPr>
           <w:rFonts w:ascii="Bahnschrift" w:hAnsi="Bahnschrift"/>
@@ -8673,7 +8855,6 @@
         </w:rPr>
         <w:t xml:space="preserve">.1.3 Regression Model: </w:t>
       </w:r>
-      <w:bookmarkEnd w:id="7"/>
       <w:r>
         <w:rPr>
           <w:rFonts w:ascii="Bahnschrift" w:hAnsi="Bahnschrift"/>
@@ -8683,6 +8864,7 @@
         </w:rPr>
         <w:t>Modelling and Results</w:t>
       </w:r>
+      <w:bookmarkEnd w:id="9"/>
     </w:p>
     <w:p/>
     <w:p>
@@ -8699,7 +8881,52 @@
         <w:t>RMSE</w:t>
       </w:r>
       <w:r>
-        <w:t xml:space="preserve"> score will be considered as the main metric.</w:t>
+        <w:t xml:space="preserve"> score will be considered as the main metric</w:t>
+      </w:r>
+      <w:r>
+        <w:t xml:space="preserve">. </w:t>
+      </w:r>
+      <w:r>
+        <w:t xml:space="preserve"> </w:t>
+      </w:r>
+      <w:r>
+        <w:t>M</w:t>
+      </w:r>
+      <w:r>
+        <w:t>odels scoring les</w:t>
+      </w:r>
+      <w:r>
+        <w:t>s</w:t>
+      </w:r>
+      <w:r>
+        <w:t xml:space="preserve"> than 5</w:t>
+      </w:r>
+      <w:r>
+        <w:t xml:space="preserve"> RMSE</w:t>
+      </w:r>
+      <w:r>
+        <w:t xml:space="preserve"> will </w:t>
+      </w:r>
+      <w:r>
+        <w:t>be classed as successful</w:t>
+      </w:r>
+      <w:r>
+        <w:t xml:space="preserve">, </w:t>
+      </w:r>
+      <w:r>
+        <w:t xml:space="preserve">thus </w:t>
+      </w:r>
+      <w:r>
+        <w:t xml:space="preserve">be </w:t>
+      </w:r>
+      <w:r>
+        <w:t>tuned,</w:t>
+      </w:r>
+      <w:r>
+        <w:t xml:space="preserve"> and implemented on the app. </w:t>
+      </w:r>
+      <w:r>
+        <w:t xml:space="preserve"> </w:t>
       </w:r>
     </w:p>
     <w:tbl>
@@ -8862,7 +9089,6 @@
               <w:spacing w:line="360" w:lineRule="auto"/>
             </w:pPr>
             <w:r>
-              <w:lastRenderedPageBreak/>
               <w:t>Mean Squared Error (MSE)</w:t>
             </w:r>
           </w:p>
@@ -8886,7 +9112,11 @@
               <w:t>).</w:t>
             </w:r>
             <w:r>
-              <w:t xml:space="preserve"> In other words, the MSE provides an absolute number on how much the predicted values deviate from the actual values. </w:t>
+              <w:t xml:space="preserve"> In other words, the MSE provides an absolute number on how </w:t>
+            </w:r>
+            <w:r>
+              <w:lastRenderedPageBreak/>
+              <w:t xml:space="preserve">much the predicted values deviate from the actual values. </w:t>
             </w:r>
             <w:r>
               <w:t xml:space="preserve"> Additionally, Ghosh (2022) has stated that the MSE is highly sensitive to outliers and small errors which can give a high error score and can lead to a misinterpretation on how poorly the model performed.</w:t>
@@ -8996,6 +9226,7 @@
               <w:spacing w:line="360" w:lineRule="auto"/>
             </w:pPr>
             <w:r>
+              <w:lastRenderedPageBreak/>
               <w:t>Root Mean Squared Error (RMSE)</w:t>
             </w:r>
           </w:p>
@@ -9313,29 +9544,29 @@
               <w:rPr>
                 <w:noProof/>
               </w:rPr>
+              <w:t>Formula used to calculate the R</w:t>
+            </w:r>
+            <w:r>
+              <w:rPr>
+                <w:noProof/>
+                <w:vertAlign w:val="superscript"/>
+              </w:rPr>
+              <w:t>2</w:t>
+            </w:r>
+          </w:p>
+          <w:p>
+            <w:pPr>
+              <w:spacing w:line="360" w:lineRule="auto"/>
+              <w:cnfStyle w:val="000000100000" w:firstRow="0" w:lastRow="0" w:firstColumn="0" w:lastColumn="0" w:oddVBand="0" w:evenVBand="0" w:oddHBand="1" w:evenHBand="0" w:firstRowFirstColumn="0" w:firstRowLastColumn="0" w:lastRowFirstColumn="0" w:lastRowLastColumn="0"/>
+              <w:rPr>
+                <w:bCs/>
+              </w:rPr>
+            </w:pPr>
+            <w:r>
+              <w:rPr>
+                <w:noProof/>
+              </w:rPr>
               <w:lastRenderedPageBreak/>
-              <w:t>Formula used to calculate the R</w:t>
-            </w:r>
-            <w:r>
-              <w:rPr>
-                <w:noProof/>
-                <w:vertAlign w:val="superscript"/>
-              </w:rPr>
-              <w:t>2</w:t>
-            </w:r>
-          </w:p>
-          <w:p>
-            <w:pPr>
-              <w:spacing w:line="360" w:lineRule="auto"/>
-              <w:cnfStyle w:val="000000100000" w:firstRow="0" w:lastRow="0" w:firstColumn="0" w:lastColumn="0" w:oddVBand="0" w:evenVBand="0" w:oddHBand="1" w:evenHBand="0" w:firstRowFirstColumn="0" w:firstRowLastColumn="0" w:lastRowFirstColumn="0" w:lastRowLastColumn="0"/>
-              <w:rPr>
-                <w:bCs/>
-              </w:rPr>
-            </w:pPr>
-            <w:r>
-              <w:rPr>
-                <w:noProof/>
-              </w:rPr>
               <w:drawing>
                 <wp:inline distT="0" distB="0" distL="0" distR="0" wp14:anchorId="3E3EB5BD" wp14:editId="2F77DBB9">
                   <wp:extent cx="3976577" cy="593783"/>
@@ -9417,13 +9648,32 @@
         <w:spacing w:line="360" w:lineRule="auto"/>
       </w:pPr>
       <w:r>
-        <w:t xml:space="preserve">For this project, I have explored the seven most classification models and as I have mentioned above, the best performing model will get further tuned and be implemented on to the application as the main model. </w:t>
-      </w:r>
-    </w:p>
-    <w:p>
-      <w:pPr>
-        <w:spacing w:line="360" w:lineRule="auto"/>
-      </w:pPr>
+        <w:t xml:space="preserve">For this project, I have explored the </w:t>
+      </w:r>
+      <w:r>
+        <w:t>two</w:t>
+      </w:r>
+      <w:r>
+        <w:t xml:space="preserve"> most </w:t>
+      </w:r>
+      <w:r>
+        <w:t>popular time series</w:t>
+      </w:r>
+      <w:r>
+        <w:t xml:space="preserve"> models</w:t>
+      </w:r>
+      <w:r>
+        <w:t xml:space="preserve"> </w:t>
+      </w:r>
+      <w:r>
+        <w:t>used to</w:t>
+      </w:r>
+      <w:r>
+        <w:t xml:space="preserve"> predict stock prices.</w:t>
+      </w:r>
+      <w:r>
+        <w:t xml:space="preserve"> </w:t>
+      </w:r>
     </w:p>
     <w:tbl>
       <w:tblPr>
@@ -9432,38 +9682,28 @@
         <w:tblLook w:val="04A0" w:firstRow="1" w:lastRow="0" w:firstColumn="1" w:lastColumn="0" w:noHBand="0" w:noVBand="1"/>
       </w:tblPr>
       <w:tblGrid>
-        <w:gridCol w:w="4815"/>
-        <w:gridCol w:w="2268"/>
-        <w:gridCol w:w="1933"/>
+        <w:gridCol w:w="9016"/>
       </w:tblGrid>
       <w:tr>
         <w:tc>
           <w:tcPr>
-            <w:tcW w:w="4815" w:type="dxa"/>
-            <w:vMerge w:val="restart"/>
+            <w:tcW w:w="9016" w:type="dxa"/>
+            <w:shd w:val="clear" w:color="auto" w:fill="404040" w:themeFill="text1" w:themeFillTint="BF"/>
           </w:tcPr>
           <w:p>
             <w:pPr>
               <w:spacing w:line="360" w:lineRule="auto"/>
               <w:jc w:val="center"/>
-            </w:pPr>
-            <w:r>
-              <w:t>Models</w:t>
-            </w:r>
-          </w:p>
-        </w:tc>
-        <w:tc>
-          <w:tcPr>
-            <w:tcW w:w="4201" w:type="dxa"/>
-            <w:gridSpan w:val="2"/>
-          </w:tcPr>
-          <w:p>
-            <w:pPr>
-              <w:spacing w:line="360" w:lineRule="auto"/>
-              <w:jc w:val="center"/>
-            </w:pPr>
-            <w:r>
-              <w:t>Results</w:t>
+              <w:rPr>
+                <w:color w:val="FFFFFF" w:themeColor="background1"/>
+              </w:rPr>
+            </w:pPr>
+            <w:r>
+              <w:rPr>
+                <w:bCs/>
+                <w:color w:val="FFFFFF" w:themeColor="background1"/>
+              </w:rPr>
+              <w:t>Auto-Regressive Integrated Moving Average (ARIMA)</w:t>
             </w:r>
           </w:p>
         </w:tc>
@@ -9471,123 +9711,710 @@
       <w:tr>
         <w:tc>
           <w:tcPr>
-            <w:tcW w:w="4815" w:type="dxa"/>
-            <w:vMerge/>
+            <w:tcW w:w="9016" w:type="dxa"/>
           </w:tcPr>
           <w:p>
             <w:pPr>
               <w:spacing w:line="360" w:lineRule="auto"/>
-            </w:pPr>
-          </w:p>
-        </w:tc>
-        <w:tc>
-          <w:tcPr>
-            <w:tcW w:w="2268" w:type="dxa"/>
-          </w:tcPr>
-          <w:p>
-            <w:pPr>
-              <w:spacing w:line="360" w:lineRule="auto"/>
-              <w:jc w:val="center"/>
-            </w:pPr>
-            <w:r>
-              <w:t>Univariate</w:t>
-            </w:r>
-          </w:p>
-        </w:tc>
-        <w:tc>
-          <w:tcPr>
-            <w:tcW w:w="1933" w:type="dxa"/>
-          </w:tcPr>
-          <w:p>
-            <w:pPr>
-              <w:spacing w:line="360" w:lineRule="auto"/>
-              <w:jc w:val="center"/>
-            </w:pPr>
-            <w:r>
-              <w:t>Multivariate</w:t>
-            </w:r>
+              <w:rPr>
+                <w:bCs/>
+              </w:rPr>
+            </w:pPr>
+            <w:r>
+              <w:rPr>
+                <w:bCs/>
+              </w:rPr>
+              <w:t xml:space="preserve">The ARIMA </w:t>
+            </w:r>
+            <w:r>
+              <w:rPr>
+                <w:bCs/>
+              </w:rPr>
+              <w:t xml:space="preserve">model has been defined as a statistical analysis model that is used to forecast time series problem such that it examines the difference between the values against the time series (Hayes, 2021). </w:t>
+            </w:r>
+            <w:r>
+              <w:rPr>
+                <w:bCs/>
+              </w:rPr>
+              <w:t>A glaring drawback of this model is that it assumes that future prices and trends will resemble the past and consequently make false predictions</w:t>
+            </w:r>
+            <w:r>
+              <w:rPr>
+                <w:bCs/>
+              </w:rPr>
+              <w:t>.</w:t>
+            </w:r>
+          </w:p>
+          <w:p>
+            <w:pPr>
+              <w:spacing w:line="360" w:lineRule="auto"/>
+              <w:rPr>
+                <w:bCs/>
+              </w:rPr>
+            </w:pPr>
+          </w:p>
+          <w:p>
+            <w:pPr>
+              <w:spacing w:line="360" w:lineRule="auto"/>
+              <w:rPr>
+                <w:bCs/>
+              </w:rPr>
+            </w:pPr>
+            <w:r>
+              <w:rPr>
+                <w:bCs/>
+              </w:rPr>
+              <w:t>The ARIMA model can broken down to three components</w:t>
+            </w:r>
+            <w:r>
+              <w:rPr>
+                <w:bCs/>
+              </w:rPr>
+              <w:t>, which are also important parameters to the model, Hayes (2021) described them as:</w:t>
+            </w:r>
+          </w:p>
+          <w:p>
+            <w:pPr>
+              <w:spacing w:line="360" w:lineRule="auto"/>
+              <w:rPr>
+                <w:bCs/>
+              </w:rPr>
+            </w:pPr>
+          </w:p>
+          <w:p>
+            <w:pPr>
+              <w:pStyle w:val="ListParagraph"/>
+              <w:numPr>
+                <w:ilvl w:val="0"/>
+                <w:numId w:val="9"/>
+              </w:numPr>
+              <w:spacing w:line="360" w:lineRule="auto"/>
+              <w:rPr>
+                <w:bCs/>
+              </w:rPr>
+            </w:pPr>
+            <w:r>
+              <w:t>AR (Auto Regression) is denoted as p, representing the amount of lag observations in the model</w:t>
+            </w:r>
+            <w:r>
+              <w:t>, also known as the lag order.</w:t>
+            </w:r>
+          </w:p>
+          <w:p>
+            <w:pPr>
+              <w:pStyle w:val="ListParagraph"/>
+              <w:numPr>
+                <w:ilvl w:val="0"/>
+                <w:numId w:val="9"/>
+              </w:numPr>
+              <w:spacing w:line="360" w:lineRule="auto"/>
+              <w:rPr>
+                <w:bCs/>
+              </w:rPr>
+            </w:pPr>
+            <w:r>
+              <w:t xml:space="preserve">I </w:t>
+            </w:r>
+            <w:r>
+              <w:t>(Integrated) is denoted as d, representing the number of differences with the raw observations.</w:t>
+            </w:r>
+          </w:p>
+          <w:p>
+            <w:pPr>
+              <w:pStyle w:val="ListParagraph"/>
+              <w:numPr>
+                <w:ilvl w:val="0"/>
+                <w:numId w:val="9"/>
+              </w:numPr>
+              <w:spacing w:line="360" w:lineRule="auto"/>
+              <w:rPr>
+                <w:bCs/>
+              </w:rPr>
+            </w:pPr>
+            <w:r>
+              <w:t>MA (Moving Average) is denoted as q</w:t>
+            </w:r>
+            <w:r>
+              <w:t>, represents the size of the moving average window.</w:t>
+            </w:r>
+          </w:p>
+          <w:p>
+            <w:pPr>
+              <w:pStyle w:val="ListParagraph"/>
+              <w:spacing w:line="360" w:lineRule="auto"/>
+              <w:rPr>
+                <w:bCs/>
+              </w:rPr>
+            </w:pPr>
+          </w:p>
+          <w:p>
+            <w:pPr>
+              <w:spacing w:line="360" w:lineRule="auto"/>
+              <w:rPr>
+                <w:bCs/>
+              </w:rPr>
+            </w:pPr>
+            <w:r>
+              <w:rPr>
+                <w:bCs/>
+              </w:rPr>
+              <w:t>To</w:t>
+            </w:r>
+            <w:r>
+              <w:rPr>
+                <w:bCs/>
+              </w:rPr>
+              <w:t xml:space="preserve"> find these parameters, Partial </w:t>
+            </w:r>
+            <w:r>
+              <w:rPr>
+                <w:bCs/>
+              </w:rPr>
+              <w:t>Autocorrelation</w:t>
+            </w:r>
+            <w:r>
+              <w:rPr>
+                <w:bCs/>
+              </w:rPr>
+              <w:t xml:space="preserve"> </w:t>
+            </w:r>
+            <w:r>
+              <w:rPr>
+                <w:bCs/>
+              </w:rPr>
+              <w:t xml:space="preserve">(PACF) </w:t>
+            </w:r>
+            <w:r>
+              <w:rPr>
+                <w:bCs/>
+              </w:rPr>
+              <w:t>and the Auto</w:t>
+            </w:r>
+            <w:r>
+              <w:rPr>
+                <w:bCs/>
+              </w:rPr>
+              <w:t xml:space="preserve"> Correlation  (ACF) were inspected.</w:t>
+            </w:r>
+          </w:p>
+          <w:p>
+            <w:pPr>
+              <w:spacing w:line="360" w:lineRule="auto"/>
+              <w:rPr>
+                <w:bCs/>
+              </w:rPr>
+            </w:pPr>
+          </w:p>
+          <w:p>
+            <w:pPr>
+              <w:spacing w:line="360" w:lineRule="auto"/>
+              <w:rPr>
+                <w:bCs/>
+              </w:rPr>
+            </w:pPr>
+            <w:r>
+              <w:rPr>
+                <w:noProof/>
+              </w:rPr>
+              <w:lastRenderedPageBreak/>
+              <w:drawing>
+                <wp:anchor distT="0" distB="0" distL="114300" distR="114300" simplePos="0" relativeHeight="251854848" behindDoc="0" locked="0" layoutInCell="1" allowOverlap="1" wp14:anchorId="48353CB3" wp14:editId="5AD3DE64">
+                  <wp:simplePos x="0" y="0"/>
+                  <wp:positionH relativeFrom="column">
+                    <wp:posOffset>810840</wp:posOffset>
+                  </wp:positionH>
+                  <wp:positionV relativeFrom="paragraph">
+                    <wp:posOffset>33407</wp:posOffset>
+                  </wp:positionV>
+                  <wp:extent cx="4150581" cy="2425009"/>
+                  <wp:effectExtent l="0" t="0" r="2540" b="0"/>
+                  <wp:wrapTopAndBottom/>
+                  <wp:docPr id="72" name="Picture 72"/>
+                  <wp:cNvGraphicFramePr>
+                    <a:graphicFrameLocks xmlns:a="http://schemas.openxmlformats.org/drawingml/2006/main" noChangeAspect="1"/>
+                  </wp:cNvGraphicFramePr>
+                  <a:graphic xmlns:a="http://schemas.openxmlformats.org/drawingml/2006/main">
+                    <a:graphicData uri="http://schemas.openxmlformats.org/drawingml/2006/picture">
+                      <pic:pic xmlns:pic="http://schemas.openxmlformats.org/drawingml/2006/picture">
+                        <pic:nvPicPr>
+                          <pic:cNvPr id="1" name=""/>
+                          <pic:cNvPicPr/>
+                        </pic:nvPicPr>
+                        <pic:blipFill rotWithShape="1">
+                          <a:blip r:embed="rId48">
+                            <a:extLst>
+                              <a:ext uri="{28A0092B-C50C-407E-A947-70E740481C1C}">
+                                <a14:useLocalDpi xmlns:a14="http://schemas.microsoft.com/office/drawing/2010/main" val="0"/>
+                              </a:ext>
+                            </a:extLst>
+                          </a:blip>
+                          <a:srcRect t="1270" r="2733" b="1921"/>
+                          <a:stretch/>
+                        </pic:blipFill>
+                        <pic:spPr bwMode="auto">
+                          <a:xfrm>
+                            <a:off x="0" y="0"/>
+                            <a:ext cx="4150581" cy="2425009"/>
+                          </a:xfrm>
+                          <a:prstGeom prst="rect">
+                            <a:avLst/>
+                          </a:prstGeom>
+                          <a:ln>
+                            <a:noFill/>
+                          </a:ln>
+                          <a:extLst>
+                            <a:ext uri="{53640926-AAD7-44D8-BBD7-CCE9431645EC}">
+                              <a14:shadowObscured xmlns:a14="http://schemas.microsoft.com/office/drawing/2010/main"/>
+                            </a:ext>
+                          </a:extLst>
+                        </pic:spPr>
+                      </pic:pic>
+                    </a:graphicData>
+                  </a:graphic>
+                  <wp14:sizeRelH relativeFrom="page">
+                    <wp14:pctWidth>0</wp14:pctWidth>
+                  </wp14:sizeRelH>
+                  <wp14:sizeRelV relativeFrom="page">
+                    <wp14:pctHeight>0</wp14:pctHeight>
+                  </wp14:sizeRelV>
+                </wp:anchor>
+              </w:drawing>
+            </w:r>
+            <w:r>
+              <w:rPr>
+                <w:noProof/>
+              </w:rPr>
+              <w:drawing>
+                <wp:anchor distT="0" distB="0" distL="114300" distR="114300" simplePos="0" relativeHeight="251855872" behindDoc="0" locked="0" layoutInCell="1" allowOverlap="1" wp14:anchorId="6316C1E9" wp14:editId="610C85B5">
+                  <wp:simplePos x="0" y="0"/>
+                  <wp:positionH relativeFrom="column">
+                    <wp:posOffset>825596</wp:posOffset>
+                  </wp:positionH>
+                  <wp:positionV relativeFrom="paragraph">
+                    <wp:posOffset>2659523</wp:posOffset>
+                  </wp:positionV>
+                  <wp:extent cx="4286250" cy="2466975"/>
+                  <wp:effectExtent l="0" t="0" r="0" b="9525"/>
+                  <wp:wrapTopAndBottom/>
+                  <wp:docPr id="86" name="Picture 86"/>
+                  <wp:cNvGraphicFramePr>
+                    <a:graphicFrameLocks xmlns:a="http://schemas.openxmlformats.org/drawingml/2006/main" noChangeAspect="1"/>
+                  </wp:cNvGraphicFramePr>
+                  <a:graphic xmlns:a="http://schemas.openxmlformats.org/drawingml/2006/main">
+                    <a:graphicData uri="http://schemas.openxmlformats.org/drawingml/2006/picture">
+                      <pic:pic xmlns:pic="http://schemas.openxmlformats.org/drawingml/2006/picture">
+                        <pic:nvPicPr>
+                          <pic:cNvPr id="1" name=""/>
+                          <pic:cNvPicPr/>
+                        </pic:nvPicPr>
+                        <pic:blipFill>
+                          <a:blip r:embed="rId49">
+                            <a:extLst>
+                              <a:ext uri="{28A0092B-C50C-407E-A947-70E740481C1C}">
+                                <a14:useLocalDpi xmlns:a14="http://schemas.microsoft.com/office/drawing/2010/main" val="0"/>
+                              </a:ext>
+                            </a:extLst>
+                          </a:blip>
+                          <a:stretch>
+                            <a:fillRect/>
+                          </a:stretch>
+                        </pic:blipFill>
+                        <pic:spPr>
+                          <a:xfrm>
+                            <a:off x="0" y="0"/>
+                            <a:ext cx="4286250" cy="2466975"/>
+                          </a:xfrm>
+                          <a:prstGeom prst="rect">
+                            <a:avLst/>
+                          </a:prstGeom>
+                        </pic:spPr>
+                      </pic:pic>
+                    </a:graphicData>
+                  </a:graphic>
+                  <wp14:sizeRelH relativeFrom="page">
+                    <wp14:pctWidth>0</wp14:pctWidth>
+                  </wp14:sizeRelH>
+                  <wp14:sizeRelV relativeFrom="page">
+                    <wp14:pctHeight>0</wp14:pctHeight>
+                  </wp14:sizeRelV>
+                </wp:anchor>
+              </w:drawing>
+            </w:r>
+          </w:p>
+          <w:p>
+            <w:pPr>
+              <w:spacing w:line="360" w:lineRule="auto"/>
+              <w:rPr>
+                <w:bCs/>
+              </w:rPr>
+            </w:pPr>
+          </w:p>
+          <w:p>
+            <w:pPr>
+              <w:spacing w:line="360" w:lineRule="auto"/>
+              <w:rPr>
+                <w:bCs/>
+              </w:rPr>
+            </w:pPr>
+            <w:r>
+              <w:rPr>
+                <w:noProof/>
+              </w:rPr>
+              <w:drawing>
+                <wp:anchor distT="0" distB="0" distL="114300" distR="114300" simplePos="0" relativeHeight="251856896" behindDoc="0" locked="0" layoutInCell="1" allowOverlap="1" wp14:anchorId="64C689ED" wp14:editId="20D31A35">
+                  <wp:simplePos x="0" y="0"/>
+                  <wp:positionH relativeFrom="column">
+                    <wp:posOffset>1421907</wp:posOffset>
+                  </wp:positionH>
+                  <wp:positionV relativeFrom="paragraph">
+                    <wp:posOffset>526425</wp:posOffset>
+                  </wp:positionV>
+                  <wp:extent cx="3390900" cy="495300"/>
+                  <wp:effectExtent l="0" t="0" r="0" b="0"/>
+                  <wp:wrapTopAndBottom/>
+                  <wp:docPr id="87" name="Picture 87"/>
+                  <wp:cNvGraphicFramePr>
+                    <a:graphicFrameLocks xmlns:a="http://schemas.openxmlformats.org/drawingml/2006/main" noChangeAspect="1"/>
+                  </wp:cNvGraphicFramePr>
+                  <a:graphic xmlns:a="http://schemas.openxmlformats.org/drawingml/2006/main">
+                    <a:graphicData uri="http://schemas.openxmlformats.org/drawingml/2006/picture">
+                      <pic:pic xmlns:pic="http://schemas.openxmlformats.org/drawingml/2006/picture">
+                        <pic:nvPicPr>
+                          <pic:cNvPr id="1" name=""/>
+                          <pic:cNvPicPr/>
+                        </pic:nvPicPr>
+                        <pic:blipFill>
+                          <a:blip r:embed="rId50">
+                            <a:extLst>
+                              <a:ext uri="{28A0092B-C50C-407E-A947-70E740481C1C}">
+                                <a14:useLocalDpi xmlns:a14="http://schemas.microsoft.com/office/drawing/2010/main" val="0"/>
+                              </a:ext>
+                            </a:extLst>
+                          </a:blip>
+                          <a:stretch>
+                            <a:fillRect/>
+                          </a:stretch>
+                        </pic:blipFill>
+                        <pic:spPr>
+                          <a:xfrm>
+                            <a:off x="0" y="0"/>
+                            <a:ext cx="3390900" cy="495300"/>
+                          </a:xfrm>
+                          <a:prstGeom prst="rect">
+                            <a:avLst/>
+                          </a:prstGeom>
+                        </pic:spPr>
+                      </pic:pic>
+                    </a:graphicData>
+                  </a:graphic>
+                  <wp14:sizeRelH relativeFrom="page">
+                    <wp14:pctWidth>0</wp14:pctWidth>
+                  </wp14:sizeRelH>
+                  <wp14:sizeRelV relativeFrom="page">
+                    <wp14:pctHeight>0</wp14:pctHeight>
+                  </wp14:sizeRelV>
+                </wp:anchor>
+              </w:drawing>
+            </w:r>
+            <w:r>
+              <w:rPr>
+                <w:bCs/>
+              </w:rPr>
+              <w:t xml:space="preserve">Additionally, “Auto-ARIMA” model </w:t>
+            </w:r>
+            <w:r>
+              <w:rPr>
+                <w:bCs/>
+              </w:rPr>
+              <w:t xml:space="preserve">was </w:t>
+            </w:r>
+            <w:r>
+              <w:rPr>
+                <w:bCs/>
+              </w:rPr>
+              <w:t xml:space="preserve">implemented </w:t>
+            </w:r>
+            <w:r>
+              <w:rPr>
+                <w:bCs/>
+              </w:rPr>
+              <w:t>to</w:t>
+            </w:r>
+            <w:r>
+              <w:rPr>
+                <w:bCs/>
+              </w:rPr>
+              <w:t xml:space="preserve"> find best </w:t>
+            </w:r>
+            <w:proofErr w:type="spellStart"/>
+            <w:r>
+              <w:rPr>
+                <w:bCs/>
+              </w:rPr>
+              <w:t>p,d,q</w:t>
+            </w:r>
+            <w:proofErr w:type="spellEnd"/>
+            <w:r>
+              <w:rPr>
+                <w:bCs/>
+              </w:rPr>
+              <w:t xml:space="preserve"> parameters.</w:t>
+            </w:r>
+            <w:r>
+              <w:rPr>
+                <w:bCs/>
+              </w:rPr>
+              <w:t xml:space="preserve"> The </w:t>
+            </w:r>
+            <w:r>
+              <w:rPr>
+                <w:bCs/>
+              </w:rPr>
+              <w:t>results were:</w:t>
+            </w:r>
+          </w:p>
+          <w:p>
+            <w:pPr>
+              <w:spacing w:line="360" w:lineRule="auto"/>
+              <w:rPr>
+                <w:bCs/>
+              </w:rPr>
+            </w:pPr>
+          </w:p>
+          <w:p>
+            <w:pPr>
+              <w:spacing w:line="360" w:lineRule="auto"/>
+              <w:rPr>
+                <w:bCs/>
+              </w:rPr>
+            </w:pPr>
+            <w:r>
+              <w:rPr>
+                <w:noProof/>
+              </w:rPr>
+              <w:drawing>
+                <wp:anchor distT="0" distB="0" distL="114300" distR="114300" simplePos="0" relativeHeight="251857920" behindDoc="0" locked="0" layoutInCell="1" allowOverlap="1" wp14:anchorId="45815F6B" wp14:editId="76DF7249">
+                  <wp:simplePos x="0" y="0"/>
+                  <wp:positionH relativeFrom="column">
+                    <wp:posOffset>2052955</wp:posOffset>
+                  </wp:positionH>
+                  <wp:positionV relativeFrom="paragraph">
+                    <wp:posOffset>277726</wp:posOffset>
+                  </wp:positionV>
+                  <wp:extent cx="2133600" cy="876300"/>
+                  <wp:effectExtent l="0" t="0" r="0" b="0"/>
+                  <wp:wrapTopAndBottom/>
+                  <wp:docPr id="88" name="Picture 88"/>
+                  <wp:cNvGraphicFramePr>
+                    <a:graphicFrameLocks xmlns:a="http://schemas.openxmlformats.org/drawingml/2006/main" noChangeAspect="1"/>
+                  </wp:cNvGraphicFramePr>
+                  <a:graphic xmlns:a="http://schemas.openxmlformats.org/drawingml/2006/main">
+                    <a:graphicData uri="http://schemas.openxmlformats.org/drawingml/2006/picture">
+                      <pic:pic xmlns:pic="http://schemas.openxmlformats.org/drawingml/2006/picture">
+                        <pic:nvPicPr>
+                          <pic:cNvPr id="1" name=""/>
+                          <pic:cNvPicPr/>
+                        </pic:nvPicPr>
+                        <pic:blipFill>
+                          <a:blip r:embed="rId51">
+                            <a:extLst>
+                              <a:ext uri="{28A0092B-C50C-407E-A947-70E740481C1C}">
+                                <a14:useLocalDpi xmlns:a14="http://schemas.microsoft.com/office/drawing/2010/main" val="0"/>
+                              </a:ext>
+                            </a:extLst>
+                          </a:blip>
+                          <a:stretch>
+                            <a:fillRect/>
+                          </a:stretch>
+                        </pic:blipFill>
+                        <pic:spPr>
+                          <a:xfrm>
+                            <a:off x="0" y="0"/>
+                            <a:ext cx="2133600" cy="876300"/>
+                          </a:xfrm>
+                          <a:prstGeom prst="rect">
+                            <a:avLst/>
+                          </a:prstGeom>
+                        </pic:spPr>
+                      </pic:pic>
+                    </a:graphicData>
+                  </a:graphic>
+                  <wp14:sizeRelH relativeFrom="page">
+                    <wp14:pctWidth>0</wp14:pctWidth>
+                  </wp14:sizeRelH>
+                  <wp14:sizeRelV relativeFrom="page">
+                    <wp14:pctHeight>0</wp14:pctHeight>
+                  </wp14:sizeRelV>
+                </wp:anchor>
+              </w:drawing>
+            </w:r>
+            <w:r>
+              <w:rPr>
+                <w:bCs/>
+              </w:rPr>
+              <w:t>Models perf</w:t>
+            </w:r>
+          </w:p>
+          <w:p>
+            <w:pPr>
+              <w:spacing w:line="360" w:lineRule="auto"/>
+              <w:rPr>
+                <w:bCs/>
+              </w:rPr>
+            </w:pPr>
+          </w:p>
+          <w:p>
+            <w:pPr>
+              <w:spacing w:line="360" w:lineRule="auto"/>
+              <w:rPr>
+                <w:bCs/>
+              </w:rPr>
+            </w:pPr>
+            <w:r>
+              <w:rPr>
+                <w:bCs/>
+              </w:rPr>
+              <w:t>As you can see from the results, the model very poorly scoring 59.9 on the RMSE.</w:t>
+            </w:r>
+          </w:p>
+          <w:p>
+            <w:pPr>
+              <w:spacing w:line="360" w:lineRule="auto"/>
+              <w:rPr>
+                <w:bCs/>
+              </w:rPr>
+            </w:pPr>
+          </w:p>
+          <w:p>
+            <w:pPr>
+              <w:spacing w:line="360" w:lineRule="auto"/>
+              <w:rPr>
+                <w:bCs/>
+              </w:rPr>
+            </w:pPr>
+            <w:r>
+              <w:rPr>
+                <w:noProof/>
+              </w:rPr>
+              <w:lastRenderedPageBreak/>
+              <w:drawing>
+                <wp:anchor distT="0" distB="0" distL="114300" distR="114300" simplePos="0" relativeHeight="251858944" behindDoc="1" locked="0" layoutInCell="1" allowOverlap="1" wp14:anchorId="46106C1D" wp14:editId="22086175">
+                  <wp:simplePos x="0" y="0"/>
+                  <wp:positionH relativeFrom="column">
+                    <wp:posOffset>39849</wp:posOffset>
+                  </wp:positionH>
+                  <wp:positionV relativeFrom="paragraph">
+                    <wp:posOffset>680014</wp:posOffset>
+                  </wp:positionV>
+                  <wp:extent cx="5434330" cy="2217420"/>
+                  <wp:effectExtent l="0" t="0" r="0" b="0"/>
+                  <wp:wrapTight wrapText="bothSides">
+                    <wp:wrapPolygon edited="0">
+                      <wp:start x="0" y="0"/>
+                      <wp:lineTo x="0" y="21340"/>
+                      <wp:lineTo x="21504" y="21340"/>
+                      <wp:lineTo x="21504" y="0"/>
+                      <wp:lineTo x="0" y="0"/>
+                    </wp:wrapPolygon>
+                  </wp:wrapTight>
+                  <wp:docPr id="89" name="Picture 89"/>
+                  <wp:cNvGraphicFramePr>
+                    <a:graphicFrameLocks xmlns:a="http://schemas.openxmlformats.org/drawingml/2006/main" noChangeAspect="1"/>
+                  </wp:cNvGraphicFramePr>
+                  <a:graphic xmlns:a="http://schemas.openxmlformats.org/drawingml/2006/main">
+                    <a:graphicData uri="http://schemas.openxmlformats.org/drawingml/2006/picture">
+                      <pic:pic xmlns:pic="http://schemas.openxmlformats.org/drawingml/2006/picture">
+                        <pic:nvPicPr>
+                          <pic:cNvPr id="1" name=""/>
+                          <pic:cNvPicPr/>
+                        </pic:nvPicPr>
+                        <pic:blipFill>
+                          <a:blip r:embed="rId52">
+                            <a:extLst>
+                              <a:ext uri="{28A0092B-C50C-407E-A947-70E740481C1C}">
+                                <a14:useLocalDpi xmlns:a14="http://schemas.microsoft.com/office/drawing/2010/main" val="0"/>
+                              </a:ext>
+                            </a:extLst>
+                          </a:blip>
+                          <a:stretch>
+                            <a:fillRect/>
+                          </a:stretch>
+                        </pic:blipFill>
+                        <pic:spPr>
+                          <a:xfrm>
+                            <a:off x="0" y="0"/>
+                            <a:ext cx="5434330" cy="2217420"/>
+                          </a:xfrm>
+                          <a:prstGeom prst="rect">
+                            <a:avLst/>
+                          </a:prstGeom>
+                        </pic:spPr>
+                      </pic:pic>
+                    </a:graphicData>
+                  </a:graphic>
+                  <wp14:sizeRelH relativeFrom="page">
+                    <wp14:pctWidth>0</wp14:pctWidth>
+                  </wp14:sizeRelH>
+                  <wp14:sizeRelV relativeFrom="page">
+                    <wp14:pctHeight>0</wp14:pctHeight>
+                  </wp14:sizeRelV>
+                </wp:anchor>
+              </w:drawing>
+            </w:r>
+            <w:r>
+              <w:rPr>
+                <w:bCs/>
+              </w:rPr>
+              <w:t>F</w:t>
+            </w:r>
+            <w:r>
+              <w:rPr>
+                <w:bCs/>
+              </w:rPr>
+              <w:t>rom the graph you can see that the ARIMA model, failed to predict the growth and future trend of the Apples’ stock</w:t>
+            </w:r>
+            <w:r>
+              <w:rPr>
+                <w:bCs/>
+              </w:rPr>
+              <w:t>, proving the limitation of this model.</w:t>
+            </w:r>
+          </w:p>
+          <w:p>
+            <w:pPr>
+              <w:spacing w:line="360" w:lineRule="auto"/>
+              <w:rPr>
+                <w:bCs/>
+              </w:rPr>
+            </w:pPr>
           </w:p>
         </w:tc>
       </w:tr>
       <w:tr>
         <w:tc>
           <w:tcPr>
-            <w:tcW w:w="4815" w:type="dxa"/>
+            <w:tcW w:w="9016" w:type="dxa"/>
+            <w:shd w:val="clear" w:color="auto" w:fill="404040" w:themeFill="text1" w:themeFillTint="BF"/>
           </w:tcPr>
           <w:p>
             <w:pPr>
               <w:spacing w:line="360" w:lineRule="auto"/>
-              <w:rPr>
-                <w:bCs/>
-              </w:rPr>
-            </w:pPr>
-            <w:r>
-              <w:rPr>
-                <w:bCs/>
-              </w:rPr>
-              <w:t>The Long Short-Term Memory (LSTM)</w:t>
-            </w:r>
-            <w:r>
-              <w:rPr>
-                <w:bCs/>
-              </w:rPr>
-              <w:t>-</w:t>
-            </w:r>
-            <w:r>
-              <w:rPr>
-                <w:bCs/>
-              </w:rPr>
-              <w:t>model is described by Brownlee (2021</w:t>
-            </w:r>
-            <w:r>
-              <w:rPr>
-                <w:bCs/>
-              </w:rPr>
-              <w:t>a</w:t>
-            </w:r>
-            <w:r>
-              <w:rPr>
-                <w:bCs/>
-              </w:rPr>
-              <w:t xml:space="preserve">) as an advanced recurrent neural network (RNN) that is capable of learning and remembering selective patterns over a long period of time. RNN are an extension of artificial neural network (ANN) which consist of a set of algorithms that try to imitate how a human brain would function. Additionally, Saxena (2021) has stated the LSTM has been explicitly designed to avoid the shortcomings of RNN, such that RNN were not able to remember long term dependencies due to the vanishing gradient. </w:t>
-            </w:r>
-          </w:p>
-          <w:p>
-            <w:pPr>
-              <w:spacing w:line="360" w:lineRule="auto"/>
-            </w:pPr>
-          </w:p>
-          <w:p>
-            <w:pPr>
-              <w:spacing w:line="360" w:lineRule="auto"/>
-            </w:pPr>
-          </w:p>
-        </w:tc>
-        <w:tc>
-          <w:tcPr>
-            <w:tcW w:w="2268" w:type="dxa"/>
-          </w:tcPr>
-          <w:p>
-            <w:pPr>
-              <w:spacing w:line="360" w:lineRule="auto"/>
-            </w:pPr>
-          </w:p>
-        </w:tc>
-        <w:tc>
-          <w:tcPr>
-            <w:tcW w:w="1933" w:type="dxa"/>
-          </w:tcPr>
-          <w:p>
-            <w:pPr>
-              <w:spacing w:line="360" w:lineRule="auto"/>
-            </w:pPr>
+              <w:jc w:val="center"/>
+            </w:pPr>
+            <w:r>
+              <w:rPr>
+                <w:color w:val="FFFFFF" w:themeColor="background1"/>
+              </w:rPr>
+              <w:lastRenderedPageBreak/>
+              <w:t>Long Short-Term Memory (LSTM)</w:t>
+            </w:r>
           </w:p>
         </w:tc>
       </w:tr>
       <w:tr>
         <w:tc>
           <w:tcPr>
-            <w:tcW w:w="4815" w:type="dxa"/>
+            <w:tcW w:w="9016" w:type="dxa"/>
           </w:tcPr>
           <w:p>
             <w:pPr>
@@ -9596,63 +10423,298 @@
                 <w:bCs/>
               </w:rPr>
             </w:pPr>
-            <w:r>
+          </w:p>
+          <w:p>
+            <w:pPr>
+              <w:spacing w:line="360" w:lineRule="auto"/>
               <w:rPr>
                 <w:bCs/>
               </w:rPr>
-              <w:t>Auto-Regressive Integrated Moving Average (ARIMA)</w:t>
-            </w:r>
+            </w:pPr>
             <w:r>
               <w:rPr>
                 <w:bCs/>
               </w:rPr>
-              <w:t>-</w:t>
-            </w:r>
-            <w:r>
+              <w:t xml:space="preserve">The Long Short-Term Memory (LSTM)-model is described by Brownlee (2021a) as an advanced recurrent neural network (RNN) that is capable of learning and remembering selective patterns over a long period of time. RNN are an extension of artificial neural network (ANN) which consist of a set of algorithms that try to imitate how a human brain would function. Additionally, Saxena (2021) has stated the LSTM has been explicitly designed to avoid the shortcomings of RNN, such that RNN were not able to remember long term dependencies due to the vanishing gradient. </w:t>
+            </w:r>
+          </w:p>
+          <w:p>
+            <w:pPr>
+              <w:spacing w:line="360" w:lineRule="auto"/>
               <w:rPr>
                 <w:bCs/>
               </w:rPr>
-              <w:t xml:space="preserve"> model has been defined </w:t>
-            </w:r>
-            <w:r>
+            </w:pPr>
+          </w:p>
+          <w:p>
+            <w:pPr>
+              <w:spacing w:line="360" w:lineRule="auto"/>
               <w:rPr>
                 <w:bCs/>
               </w:rPr>
+            </w:pPr>
+            <w:r>
+              <w:rPr>
+                <w:bCs/>
+              </w:rPr>
+              <w:t xml:space="preserve">The model was composed of a sequential input layer, followed by </w:t>
+            </w:r>
+            <w:r>
+              <w:rPr>
+                <w:bCs/>
+              </w:rPr>
+              <w:t>four</w:t>
+            </w:r>
+            <w:r>
+              <w:rPr>
+                <w:bCs/>
+              </w:rPr>
+              <w:t xml:space="preserve"> extra layers consisting of 50, 60, 80 and 120 neuros.</w:t>
+            </w:r>
+            <w:r>
+              <w:rPr>
+                <w:bCs/>
+              </w:rPr>
+              <w:t xml:space="preserve"> </w:t>
+            </w:r>
+            <w:r>
+              <w:rPr>
+                <w:bCs/>
+              </w:rPr>
+              <w:t>Here are the results from the model:</w:t>
+            </w:r>
+          </w:p>
+          <w:p>
+            <w:pPr>
+              <w:spacing w:line="360" w:lineRule="auto"/>
+              <w:rPr>
+                <w:bCs/>
+              </w:rPr>
+            </w:pPr>
+            <w:r>
+              <w:rPr>
+                <w:noProof/>
+              </w:rPr>
+              <w:drawing>
+                <wp:anchor distT="0" distB="0" distL="114300" distR="114300" simplePos="0" relativeHeight="251860992" behindDoc="0" locked="0" layoutInCell="1" allowOverlap="1" wp14:anchorId="4946050D" wp14:editId="5C69E374">
+                  <wp:simplePos x="0" y="0"/>
+                  <wp:positionH relativeFrom="column">
+                    <wp:posOffset>1781595</wp:posOffset>
+                  </wp:positionH>
+                  <wp:positionV relativeFrom="paragraph">
+                    <wp:posOffset>299767</wp:posOffset>
+                  </wp:positionV>
+                  <wp:extent cx="2019300" cy="885825"/>
+                  <wp:effectExtent l="0" t="0" r="0" b="9525"/>
+                  <wp:wrapTopAndBottom/>
+                  <wp:docPr id="96" name="Picture 96"/>
+                  <wp:cNvGraphicFramePr>
+                    <a:graphicFrameLocks xmlns:a="http://schemas.openxmlformats.org/drawingml/2006/main" noChangeAspect="1"/>
+                  </wp:cNvGraphicFramePr>
+                  <a:graphic xmlns:a="http://schemas.openxmlformats.org/drawingml/2006/main">
+                    <a:graphicData uri="http://schemas.openxmlformats.org/drawingml/2006/picture">
+                      <pic:pic xmlns:pic="http://schemas.openxmlformats.org/drawingml/2006/picture">
+                        <pic:nvPicPr>
+                          <pic:cNvPr id="1" name=""/>
+                          <pic:cNvPicPr/>
+                        </pic:nvPicPr>
+                        <pic:blipFill>
+                          <a:blip r:embed="rId53">
+                            <a:extLst>
+                              <a:ext uri="{28A0092B-C50C-407E-A947-70E740481C1C}">
+                                <a14:useLocalDpi xmlns:a14="http://schemas.microsoft.com/office/drawing/2010/main" val="0"/>
+                              </a:ext>
+                            </a:extLst>
+                          </a:blip>
+                          <a:stretch>
+                            <a:fillRect/>
+                          </a:stretch>
+                        </pic:blipFill>
+                        <pic:spPr>
+                          <a:xfrm>
+                            <a:off x="0" y="0"/>
+                            <a:ext cx="2019300" cy="885825"/>
+                          </a:xfrm>
+                          <a:prstGeom prst="rect">
+                            <a:avLst/>
+                          </a:prstGeom>
+                        </pic:spPr>
+                      </pic:pic>
+                    </a:graphicData>
+                  </a:graphic>
+                  <wp14:sizeRelH relativeFrom="page">
+                    <wp14:pctWidth>0</wp14:pctWidth>
+                  </wp14:sizeRelH>
+                  <wp14:sizeRelV relativeFrom="page">
+                    <wp14:pctHeight>0</wp14:pctHeight>
+                  </wp14:sizeRelV>
+                </wp:anchor>
+              </w:drawing>
+            </w:r>
+          </w:p>
+          <w:p>
+            <w:pPr>
+              <w:spacing w:line="360" w:lineRule="auto"/>
+              <w:rPr>
+                <w:bCs/>
+              </w:rPr>
+            </w:pPr>
+          </w:p>
+          <w:p>
+            <w:pPr>
+              <w:spacing w:line="360" w:lineRule="auto"/>
+              <w:rPr>
+                <w:bCs/>
+              </w:rPr>
+            </w:pPr>
+            <w:r>
+              <w:rPr>
+                <w:bCs/>
+              </w:rPr>
               <w:lastRenderedPageBreak/>
-              <w:t xml:space="preserve">as a statistical analysis model that is used to forecast time series problem such that it examines the difference between the values against the time series (Hayes, 2021).  A glaring drawback of this model is that it assumes that future prices and trends will resemble the past and consequently make false predictions. </w:t>
-            </w:r>
-          </w:p>
-          <w:p>
-            <w:pPr>
-              <w:spacing w:line="360" w:lineRule="auto"/>
+              <w:t>The LSTM model also did not perform that well, although performed significantly better than the ARIMA, such that it was predicting well until 2020.</w:t>
+            </w:r>
+          </w:p>
+          <w:p>
+            <w:pPr>
+              <w:spacing w:line="360" w:lineRule="auto"/>
+              <w:rPr>
+                <w:bCs/>
+              </w:rPr>
+            </w:pPr>
+            <w:r>
+              <w:rPr>
+                <w:noProof/>
+              </w:rPr>
+              <w:drawing>
+                <wp:anchor distT="0" distB="0" distL="114300" distR="114300" simplePos="0" relativeHeight="251859968" behindDoc="0" locked="0" layoutInCell="1" allowOverlap="1" wp14:anchorId="7D3BED3F" wp14:editId="1C4EBCC8">
+                  <wp:simplePos x="0" y="0"/>
+                  <wp:positionH relativeFrom="column">
+                    <wp:posOffset>57785</wp:posOffset>
+                  </wp:positionH>
+                  <wp:positionV relativeFrom="paragraph">
+                    <wp:posOffset>271780</wp:posOffset>
+                  </wp:positionV>
+                  <wp:extent cx="5460365" cy="2246630"/>
+                  <wp:effectExtent l="0" t="0" r="6985" b="1270"/>
+                  <wp:wrapTopAndBottom/>
+                  <wp:docPr id="95" name="Picture 95"/>
+                  <wp:cNvGraphicFramePr>
+                    <a:graphicFrameLocks xmlns:a="http://schemas.openxmlformats.org/drawingml/2006/main" noChangeAspect="1"/>
+                  </wp:cNvGraphicFramePr>
+                  <a:graphic xmlns:a="http://schemas.openxmlformats.org/drawingml/2006/main">
+                    <a:graphicData uri="http://schemas.openxmlformats.org/drawingml/2006/picture">
+                      <pic:pic xmlns:pic="http://schemas.openxmlformats.org/drawingml/2006/picture">
+                        <pic:nvPicPr>
+                          <pic:cNvPr id="1" name=""/>
+                          <pic:cNvPicPr/>
+                        </pic:nvPicPr>
+                        <pic:blipFill>
+                          <a:blip r:embed="rId54">
+                            <a:extLst>
+                              <a:ext uri="{28A0092B-C50C-407E-A947-70E740481C1C}">
+                                <a14:useLocalDpi xmlns:a14="http://schemas.microsoft.com/office/drawing/2010/main" val="0"/>
+                              </a:ext>
+                            </a:extLst>
+                          </a:blip>
+                          <a:stretch>
+                            <a:fillRect/>
+                          </a:stretch>
+                        </pic:blipFill>
+                        <pic:spPr>
+                          <a:xfrm>
+                            <a:off x="0" y="0"/>
+                            <a:ext cx="5460365" cy="2246630"/>
+                          </a:xfrm>
+                          <a:prstGeom prst="rect">
+                            <a:avLst/>
+                          </a:prstGeom>
+                        </pic:spPr>
+                      </pic:pic>
+                    </a:graphicData>
+                  </a:graphic>
+                  <wp14:sizeRelH relativeFrom="page">
+                    <wp14:pctWidth>0</wp14:pctWidth>
+                  </wp14:sizeRelH>
+                  <wp14:sizeRelV relativeFrom="page">
+                    <wp14:pctHeight>0</wp14:pctHeight>
+                  </wp14:sizeRelV>
+                </wp:anchor>
+              </w:drawing>
+            </w:r>
+          </w:p>
+          <w:p>
+            <w:pPr>
+              <w:spacing w:line="360" w:lineRule="auto"/>
+              <w:rPr>
+                <w:bCs/>
+              </w:rPr>
             </w:pPr>
           </w:p>
         </w:tc>
+      </w:tr>
+      <w:tr>
         <w:tc>
           <w:tcPr>
-            <w:tcW w:w="2268" w:type="dxa"/>
+            <w:tcW w:w="9016" w:type="dxa"/>
           </w:tcPr>
-          <w:p/>
-        </w:tc>
-        <w:tc>
-          <w:tcPr>
-            <w:tcW w:w="1933" w:type="dxa"/>
-          </w:tcPr>
-          <w:p/>
+          <w:p>
+            <w:pPr>
+              <w:spacing w:line="360" w:lineRule="auto"/>
+              <w:rPr>
+                <w:bCs/>
+              </w:rPr>
+            </w:pPr>
+            <w:r>
+              <w:rPr>
+                <w:bCs/>
+              </w:rPr>
+              <w:lastRenderedPageBreak/>
+              <w:t>To conclude, neither of these models were able to accurately predict</w:t>
+            </w:r>
+            <w:r>
+              <w:rPr>
+                <w:bCs/>
+              </w:rPr>
+              <w:t xml:space="preserve"> the growth in the Apples’ stock </w:t>
+            </w:r>
+            <w:r>
+              <w:rPr>
+                <w:bCs/>
+              </w:rPr>
+              <w:t>and neither scored a RMSE less than 5</w:t>
+            </w:r>
+            <w:r>
+              <w:rPr>
+                <w:bCs/>
+              </w:rPr>
+              <w:t>. T</w:t>
+            </w:r>
+            <w:r>
+              <w:rPr>
+                <w:bCs/>
+              </w:rPr>
+              <w:t>herefore</w:t>
+            </w:r>
+            <w:r>
+              <w:rPr>
+                <w:bCs/>
+              </w:rPr>
+              <w:t xml:space="preserve">, the regressor side of this project has been </w:t>
+            </w:r>
+            <w:r>
+              <w:rPr>
+                <w:bCs/>
+              </w:rPr>
+              <w:t>deemed as unsuccessful and no further research were concluded.</w:t>
+            </w:r>
+          </w:p>
         </w:tc>
       </w:tr>
     </w:tbl>
-    <w:p/>
-    <w:p/>
     <w:p>
       <w:pPr>
-        <w:pStyle w:val="Heading3"/>
-        <w:rPr>
-          <w:rFonts w:ascii="Bahnschrift" w:hAnsi="Bahnschrift"/>
-          <w:sz w:val="28"/>
-          <w:szCs w:val="28"/>
-          <w:u w:val="single"/>
-        </w:rPr>
+        <w:spacing w:line="360" w:lineRule="auto"/>
       </w:pPr>
     </w:p>
     <w:p/>
@@ -9698,14 +10760,11 @@
     <w:p/>
     <w:p/>
     <w:p/>
-    <w:p/>
-    <w:p/>
-    <w:p/>
     <w:p>
       <w:pPr>
         <w:pStyle w:val="Heading2"/>
       </w:pPr>
-      <w:bookmarkStart w:id="8" w:name="_Toc102157859"/>
+      <w:bookmarkStart w:id="10" w:name="_Toc102646010"/>
       <w:r>
         <w:t>4</w:t>
       </w:r>
@@ -9718,7 +10777,7 @@
       <w:r>
         <w:t>cation</w:t>
       </w:r>
-      <w:bookmarkEnd w:id="8"/>
+      <w:bookmarkEnd w:id="10"/>
     </w:p>
     <w:p/>
     <w:p>
@@ -9726,7 +10785,6 @@
         <w:spacing w:line="360" w:lineRule="auto"/>
       </w:pPr>
       <w:r>
-        <w:lastRenderedPageBreak/>
         <w:t xml:space="preserve">Classification is defined as a process of </w:t>
       </w:r>
       <w:r>
@@ -9797,7 +10855,7 @@
           <w:u w:val="single"/>
         </w:rPr>
       </w:pPr>
-      <w:bookmarkStart w:id="9" w:name="_Toc102157860"/>
+      <w:bookmarkStart w:id="11" w:name="_Toc102646011"/>
       <w:r>
         <w:rPr>
           <w:rFonts w:ascii="Bahnschrift" w:hAnsi="Bahnschrift"/>
@@ -9843,7 +10901,7 @@
         </w:rPr>
         <w:t xml:space="preserve"> &amp; Data Cleaning</w:t>
       </w:r>
-      <w:bookmarkEnd w:id="9"/>
+      <w:bookmarkEnd w:id="11"/>
     </w:p>
     <w:p/>
     <w:p>
@@ -9909,7 +10967,7 @@
                           <pic:cNvPicPr/>
                         </pic:nvPicPr>
                         <pic:blipFill>
-                          <a:blip r:embed="rId48">
+                          <a:blip r:embed="rId55">
                             <a:extLst>
                               <a:ext uri="{28A0092B-C50C-407E-A947-70E740481C1C}">
                                 <a14:useLocalDpi xmlns:a14="http://schemas.microsoft.com/office/drawing/2010/main" val="0"/>
@@ -10035,7 +11093,7 @@
                           <pic:cNvPicPr/>
                         </pic:nvPicPr>
                         <pic:blipFill rotWithShape="1">
-                          <a:blip r:embed="rId49">
+                          <a:blip r:embed="rId56">
                             <a:extLst>
                               <a:ext uri="{28A0092B-C50C-407E-A947-70E740481C1C}">
                                 <a14:useLocalDpi xmlns:a14="http://schemas.microsoft.com/office/drawing/2010/main" val="0"/>
@@ -10093,6 +11151,7 @@
               <w:rPr>
                 <w:noProof/>
               </w:rPr>
+              <w:lastRenderedPageBreak/>
               <w:drawing>
                 <wp:anchor distT="0" distB="0" distL="114300" distR="114300" simplePos="0" relativeHeight="251739136" behindDoc="1" locked="0" layoutInCell="1" allowOverlap="1" wp14:anchorId="753EA656" wp14:editId="22E3F151">
                   <wp:simplePos x="0" y="0"/>
@@ -10117,7 +11176,7 @@
                           <pic:cNvPicPr/>
                         </pic:nvPicPr>
                         <pic:blipFill rotWithShape="1">
-                          <a:blip r:embed="rId50">
+                          <a:blip r:embed="rId57">
                             <a:extLst>
                               <a:ext uri="{28A0092B-C50C-407E-A947-70E740481C1C}">
                                 <a14:useLocalDpi xmlns:a14="http://schemas.microsoft.com/office/drawing/2010/main" val="0"/>
@@ -10205,7 +11264,7 @@
                           <pic:cNvPicPr/>
                         </pic:nvPicPr>
                         <pic:blipFill rotWithShape="1">
-                          <a:blip r:embed="rId51">
+                          <a:blip r:embed="rId58">
                             <a:extLst>
                               <a:ext uri="{28A0092B-C50C-407E-A947-70E740481C1C}">
                                 <a14:useLocalDpi xmlns:a14="http://schemas.microsoft.com/office/drawing/2010/main" val="0"/>
@@ -10288,7 +11347,7 @@
                           <pic:cNvPicPr/>
                         </pic:nvPicPr>
                         <pic:blipFill rotWithShape="1">
-                          <a:blip r:embed="rId52">
+                          <a:blip r:embed="rId59">
                             <a:extLst>
                               <a:ext uri="{28A0092B-C50C-407E-A947-70E740481C1C}">
                                 <a14:useLocalDpi xmlns:a14="http://schemas.microsoft.com/office/drawing/2010/main" val="0"/>
@@ -10391,7 +11450,7 @@
                           <pic:cNvPicPr/>
                         </pic:nvPicPr>
                         <pic:blipFill rotWithShape="1">
-                          <a:blip r:embed="rId53">
+                          <a:blip r:embed="rId60">
                             <a:extLst>
                               <a:ext uri="{28A0092B-C50C-407E-A947-70E740481C1C}">
                                 <a14:useLocalDpi xmlns:a14="http://schemas.microsoft.com/office/drawing/2010/main" val="0"/>
@@ -10496,7 +11555,7 @@
           <w:u w:val="single"/>
         </w:rPr>
       </w:pPr>
-      <w:bookmarkStart w:id="10" w:name="_Toc102157861"/>
+      <w:bookmarkStart w:id="12" w:name="_Toc102646012"/>
       <w:r>
         <w:rPr>
           <w:rFonts w:ascii="Bahnschrift" w:hAnsi="Bahnschrift"/>
@@ -10560,7 +11619,7 @@
         </w:rPr>
         <w:t>rocessing</w:t>
       </w:r>
-      <w:bookmarkEnd w:id="10"/>
+      <w:bookmarkEnd w:id="12"/>
       <w:r>
         <w:rPr>
           <w:rFonts w:ascii="Bahnschrift" w:hAnsi="Bahnschrift"/>
@@ -10987,7 +12046,7 @@
                           <pic:cNvPicPr/>
                         </pic:nvPicPr>
                         <pic:blipFill rotWithShape="1">
-                          <a:blip r:embed="rId54">
+                          <a:blip r:embed="rId61">
                             <a:extLst>
                               <a:ext uri="{28A0092B-C50C-407E-A947-70E740481C1C}">
                                 <a14:useLocalDpi xmlns:a14="http://schemas.microsoft.com/office/drawing/2010/main" val="0"/>
@@ -11106,7 +12165,7 @@
                           <pic:cNvPicPr/>
                         </pic:nvPicPr>
                         <pic:blipFill rotWithShape="1">
-                          <a:blip r:embed="rId55">
+                          <a:blip r:embed="rId62">
                             <a:extLst>
                               <a:ext uri="{28A0092B-C50C-407E-A947-70E740481C1C}">
                                 <a14:useLocalDpi xmlns:a14="http://schemas.microsoft.com/office/drawing/2010/main" val="0"/>
@@ -11176,6 +12235,7 @@
           <w:u w:val="single"/>
         </w:rPr>
       </w:pPr>
+      <w:bookmarkStart w:id="13" w:name="_Toc102646013"/>
       <w:r>
         <w:rPr>
           <w:rFonts w:ascii="Bahnschrift" w:hAnsi="Bahnschrift"/>
@@ -11194,6 +12254,7 @@
         </w:rPr>
         <w:t xml:space="preserve"> &amp; Results</w:t>
       </w:r>
+      <w:bookmarkEnd w:id="13"/>
     </w:p>
     <w:p>
       <w:pPr>
@@ -11476,11 +12537,9 @@
       <w:r>
         <w:t xml:space="preserve"> first </w:t>
       </w:r>
-      <w:proofErr w:type="gramStart"/>
-      <w:r>
-        <w:t>in order to</w:t>
-      </w:r>
-      <w:proofErr w:type="gramEnd"/>
+      <w:r>
+        <w:t>to</w:t>
+      </w:r>
       <w:r>
         <w:t xml:space="preserve"> narrow </w:t>
       </w:r>
@@ -11531,7 +12590,13 @@
         <w:t xml:space="preserve">be </w:t>
       </w:r>
       <w:r>
-        <w:t>considered as the main metric.</w:t>
+        <w:t>considered as the main metric</w:t>
+      </w:r>
+      <w:r>
+        <w:t xml:space="preserve"> thus models scoring over </w:t>
+      </w:r>
+      <w:r>
+        <w:t>85 will be deemed as successful.</w:t>
       </w:r>
     </w:p>
     <w:tbl>
@@ -11644,7 +12709,7 @@
                           <pic:cNvPicPr/>
                         </pic:nvPicPr>
                         <pic:blipFill rotWithShape="1">
-                          <a:blip r:embed="rId56">
+                          <a:blip r:embed="rId63">
                             <a:extLst>
                               <a:ext uri="{28A0092B-C50C-407E-A947-70E740481C1C}">
                                 <a14:useLocalDpi xmlns:a14="http://schemas.microsoft.com/office/drawing/2010/main" val="0"/>
@@ -11777,7 +12842,7 @@
                           <pic:cNvPicPr/>
                         </pic:nvPicPr>
                         <pic:blipFill rotWithShape="1">
-                          <a:blip r:embed="rId57">
+                          <a:blip r:embed="rId64">
                             <a:extLst>
                               <a:ext uri="{28A0092B-C50C-407E-A947-70E740481C1C}">
                                 <a14:useLocalDpi xmlns:a14="http://schemas.microsoft.com/office/drawing/2010/main" val="0"/>
@@ -11898,7 +12963,7 @@
                           <pic:cNvPicPr/>
                         </pic:nvPicPr>
                         <pic:blipFill>
-                          <a:blip r:embed="rId58">
+                          <a:blip r:embed="rId65">
                             <a:extLst>
                               <a:ext uri="{28A0092B-C50C-407E-A947-70E740481C1C}">
                                 <a14:useLocalDpi xmlns:a14="http://schemas.microsoft.com/office/drawing/2010/main" val="0"/>
@@ -12034,7 +13099,7 @@
                           <pic:cNvPicPr/>
                         </pic:nvPicPr>
                         <pic:blipFill rotWithShape="1">
-                          <a:blip r:embed="rId59">
+                          <a:blip r:embed="rId66">
                             <a:extLst>
                               <a:ext uri="{28A0092B-C50C-407E-A947-70E740481C1C}">
                                 <a14:useLocalDpi xmlns:a14="http://schemas.microsoft.com/office/drawing/2010/main" val="0"/>
@@ -12123,7 +13188,10 @@
         <w:t xml:space="preserve">to </w:t>
       </w:r>
       <w:r>
-        <w:t xml:space="preserve">the application as the main model. </w:t>
+        <w:t>the application as the main model</w:t>
+      </w:r>
+      <w:r>
+        <w:t>, granted it scored over 85 on the F1 metric.</w:t>
       </w:r>
     </w:p>
     <w:p>
@@ -13570,6 +14638,7 @@
               <w:spacing w:line="360" w:lineRule="auto"/>
             </w:pPr>
             <w:r>
+              <w:lastRenderedPageBreak/>
               <w:t>K-Nearest Neighbours</w:t>
             </w:r>
             <w:r>
@@ -14541,7 +15610,7 @@
                                 </pic:cNvPicPr>
                               </pic:nvPicPr>
                               <pic:blipFill>
-                                <a:blip r:embed="rId60">
+                                <a:blip r:embed="rId67">
                                   <a:extLst>
                                     <a:ext uri="{28A0092B-C50C-407E-A947-70E740481C1C}">
                                       <a14:useLocalDpi xmlns:a14="http://schemas.microsoft.com/office/drawing/2010/main" val="0"/>
@@ -14714,7 +15783,7 @@
                         <o:lock v:ext="edit" aspectratio="t"/>
                       </v:shapetype>
                       <v:shape id="Picture 55" o:spid="_x0000_s1027" type="#_x0000_t75" style="position:absolute;width:27051;height:13074;visibility:visible;mso-wrap-style:square" o:gfxdata="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">
-                        <v:imagedata r:id="rId61" o:title=""/>
+                        <v:imagedata r:id="rId68" o:title=""/>
                       </v:shape>
                       <v:rect id="Rectangle 58" o:spid="_x0000_s1028" style="position:absolute;left:258;top:1811;width:26876;height:1352;visibility:visible;mso-wrap-style:square;v-text-anchor:middle" o:gfxdata="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" filled="f" strokecolor="#00b050" strokeweight="1pt"/>
                       <v:rect id="Rectangle 59" o:spid="_x0000_s1029" style="position:absolute;left:172;top:3278;width:26875;height:1351;visibility:visible;mso-wrap-style:square;v-text-anchor:middle" o:gfxdata="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" filled="f" strokecolor="#00b050" strokeweight="1pt"/>
@@ -14765,7 +15834,7 @@
                                 </pic:cNvPicPr>
                               </pic:nvPicPr>
                               <pic:blipFill>
-                                <a:blip r:embed="rId62">
+                                <a:blip r:embed="rId69">
                                   <a:extLst>
                                     <a:ext uri="{28A0092B-C50C-407E-A947-70E740481C1C}">
                                       <a14:useLocalDpi xmlns:a14="http://schemas.microsoft.com/office/drawing/2010/main" val="0"/>
@@ -14960,7 +16029,7 @@
                   <w:pict>
                     <v:group w14:anchorId="5D1B08B7" id="Group 65" o:spid="_x0000_s1026" style="position:absolute;margin-left:3.75pt;margin-top:35.8pt;width:212.3pt;height:102.1pt;z-index:251781120" coordsize="26961,12966" o:gfxdata="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">
                       <v:shape id="Picture 57" o:spid="_x0000_s1027" type="#_x0000_t75" style="position:absolute;left:86;width:26822;height:12966;visibility:visible;mso-wrap-style:square" o:gfxdata="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">
-                        <v:imagedata r:id="rId63" o:title=""/>
+                        <v:imagedata r:id="rId70" o:title=""/>
                       </v:shape>
                       <v:rect id="Rectangle 60" o:spid="_x0000_s1028" style="position:absolute;left:86;top:4830;width:26875;height:1352;visibility:visible;mso-wrap-style:square;v-text-anchor:middle" o:gfxdata="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" filled="f" strokecolor="#00b050" strokeweight="1pt"/>
                       <v:rect id="Rectangle 61" o:spid="_x0000_s1029" style="position:absolute;top:6383;width:26875;height:1352;visibility:visible;mso-wrap-style:square;v-text-anchor:middle" o:gfxdata="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" filled="f" strokecolor="#00b050" strokeweight="1pt"/>
@@ -15169,7 +16238,7 @@
                           <pic:cNvPicPr/>
                         </pic:nvPicPr>
                         <pic:blipFill rotWithShape="1">
-                          <a:blip r:embed="rId64">
+                          <a:blip r:embed="rId71">
                             <a:extLst>
                               <a:ext uri="{28A0092B-C50C-407E-A947-70E740481C1C}">
                                 <a14:useLocalDpi xmlns:a14="http://schemas.microsoft.com/office/drawing/2010/main" val="0"/>
@@ -15270,7 +16339,7 @@
                                 </pic:cNvPicPr>
                               </pic:nvPicPr>
                               <pic:blipFill>
-                                <a:blip r:embed="rId65">
+                                <a:blip r:embed="rId72">
                                   <a:extLst>
                                     <a:ext uri="{28A0092B-C50C-407E-A947-70E740481C1C}">
                                       <a14:useLocalDpi xmlns:a14="http://schemas.microsoft.com/office/drawing/2010/main" val="0"/>
@@ -15430,7 +16499,7 @@
                   <w:pict>
                     <v:group w14:anchorId="4B211621" id="Group 90" o:spid="_x0000_s1026" style="position:absolute;margin-left:34.85pt;margin-top:98.2pt;width:363pt;height:166.5pt;z-index:251807744;mso-width-relative:margin;mso-height-relative:margin" coordsize="46101,21145" o:gfxdata="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">
                       <v:shape id="Picture 67" o:spid="_x0000_s1027" type="#_x0000_t75" alt="Text&#10;&#10;Description automatically generated" style="position:absolute;width:46101;height:21145;visibility:visible;mso-wrap-style:square" o:gfxdata="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">
-                        <v:imagedata r:id="rId66" o:title="Text&#10;&#10;Description automatically generated"/>
+                        <v:imagedata r:id="rId73" o:title="Text&#10;&#10;Description automatically generated"/>
                       </v:shape>
                       <v:rect id="Rectangle 68" o:spid="_x0000_s1028" style="position:absolute;top:15621;width:45288;height:2501;visibility:visible;mso-wrap-style:square;v-text-anchor:middle" o:gfxdata="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" filled="f" strokecolor="#00b050" strokeweight="1pt"/>
                       <v:rect id="Rectangle 70" o:spid="_x0000_s1029" style="position:absolute;left:285;top:5715;width:45289;height:2501;visibility:visible;mso-wrap-style:square;v-text-anchor:middle" o:gfxdata="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" filled="f" strokecolor="#00b050" strokeweight="1pt"/>
@@ -15580,7 +16649,7 @@
                           <pic:cNvPicPr/>
                         </pic:nvPicPr>
                         <pic:blipFill>
-                          <a:blip r:embed="rId67">
+                          <a:blip r:embed="rId74">
                             <a:extLst>
                               <a:ext uri="{28A0092B-C50C-407E-A947-70E740481C1C}">
                                 <a14:useLocalDpi xmlns:a14="http://schemas.microsoft.com/office/drawing/2010/main" val="0"/>
@@ -16013,7 +17082,7 @@
                           <pic:cNvPicPr/>
                         </pic:nvPicPr>
                         <pic:blipFill>
-                          <a:blip r:embed="rId68">
+                          <a:blip r:embed="rId75">
                             <a:extLst>
                               <a:ext uri="{28A0092B-C50C-407E-A947-70E740481C1C}">
                                 <a14:useLocalDpi xmlns:a14="http://schemas.microsoft.com/office/drawing/2010/main" val="0"/>
@@ -16133,7 +17202,7 @@
                           <pic:cNvPicPr/>
                         </pic:nvPicPr>
                         <pic:blipFill>
-                          <a:blip r:embed="rId69">
+                          <a:blip r:embed="rId76">
                             <a:extLst>
                               <a:ext uri="{28A0092B-C50C-407E-A947-70E740481C1C}">
                                 <a14:useLocalDpi xmlns:a14="http://schemas.microsoft.com/office/drawing/2010/main" val="0"/>
@@ -16345,7 +17414,7 @@
                           <pic:cNvPicPr/>
                         </pic:nvPicPr>
                         <pic:blipFill>
-                          <a:blip r:embed="rId70">
+                          <a:blip r:embed="rId77">
                             <a:extLst>
                               <a:ext uri="{28A0092B-C50C-407E-A947-70E740481C1C}">
                                 <a14:useLocalDpi xmlns:a14="http://schemas.microsoft.com/office/drawing/2010/main" val="0"/>
@@ -16446,7 +17515,7 @@
                           <pic:cNvPicPr/>
                         </pic:nvPicPr>
                         <pic:blipFill>
-                          <a:blip r:embed="rId71">
+                          <a:blip r:embed="rId78">
                             <a:extLst>
                               <a:ext uri="{28A0092B-C50C-407E-A947-70E740481C1C}">
                                 <a14:useLocalDpi xmlns:a14="http://schemas.microsoft.com/office/drawing/2010/main" val="0"/>
@@ -16506,7 +17575,7 @@
                           <pic:cNvPicPr/>
                         </pic:nvPicPr>
                         <pic:blipFill>
-                          <a:blip r:embed="rId72">
+                          <a:blip r:embed="rId79">
                             <a:extLst>
                               <a:ext uri="{28A0092B-C50C-407E-A947-70E740481C1C}">
                                 <a14:useLocalDpi xmlns:a14="http://schemas.microsoft.com/office/drawing/2010/main" val="0"/>
@@ -16623,7 +17692,7 @@
                           <pic:cNvPicPr/>
                         </pic:nvPicPr>
                         <pic:blipFill>
-                          <a:blip r:embed="rId73">
+                          <a:blip r:embed="rId80">
                             <a:extLst>
                               <a:ext uri="{28A0092B-C50C-407E-A947-70E740481C1C}">
                                 <a14:useLocalDpi xmlns:a14="http://schemas.microsoft.com/office/drawing/2010/main" val="0"/>
@@ -16707,13 +17776,13 @@
                 <w:noProof/>
               </w:rPr>
               <w:drawing>
-                <wp:anchor distT="0" distB="0" distL="114300" distR="114300" simplePos="0" relativeHeight="251849728" behindDoc="0" locked="0" layoutInCell="1" allowOverlap="1" wp14:anchorId="759D72C9" wp14:editId="700785D6">
+                <wp:anchor distT="0" distB="0" distL="114300" distR="114300" simplePos="0" relativeHeight="251849728" behindDoc="0" locked="0" layoutInCell="1" allowOverlap="1" wp14:anchorId="759D72C9" wp14:editId="201FCA3B">
                   <wp:simplePos x="0" y="0"/>
                   <wp:positionH relativeFrom="column">
-                    <wp:posOffset>1246464</wp:posOffset>
+                    <wp:posOffset>1245870</wp:posOffset>
                   </wp:positionH>
                   <wp:positionV relativeFrom="paragraph">
-                    <wp:posOffset>251073</wp:posOffset>
+                    <wp:posOffset>1590565</wp:posOffset>
                   </wp:positionV>
                   <wp:extent cx="3076575" cy="962025"/>
                   <wp:effectExtent l="0" t="0" r="9525" b="9525"/>
@@ -16730,7 +17799,7 @@
                           <pic:cNvPicPr/>
                         </pic:nvPicPr>
                         <pic:blipFill>
-                          <a:blip r:embed="rId74">
+                          <a:blip r:embed="rId81">
                             <a:extLst>
                               <a:ext uri="{28A0092B-C50C-407E-A947-70E740481C1C}">
                                 <a14:useLocalDpi xmlns:a14="http://schemas.microsoft.com/office/drawing/2010/main" val="0"/>
@@ -16768,6 +17837,75 @@
               </w:rPr>
               <w:t xml:space="preserve">8. Additionally, expiremented with </w:t>
             </w:r>
+            <w:r>
+              <w:rPr>
+                <w:noProof/>
+              </w:rPr>
+              <w:t>another hyperparamter turning method named ‘HalvingGridSearch’</w:t>
+            </w:r>
+            <w:r>
+              <w:rPr>
+                <w:noProof/>
+              </w:rPr>
+              <w:t>. G</w:t>
+            </w:r>
+            <w:r>
+              <w:rPr>
+                <w:noProof/>
+              </w:rPr>
+              <w:t>il</w:t>
+            </w:r>
+            <w:r>
+              <w:rPr>
+                <w:noProof/>
+              </w:rPr>
+              <w:t>de (2021) has described this method to evaluate all the canddiates with a small number of resource</w:t>
+            </w:r>
+            <w:r>
+              <w:rPr>
+                <w:noProof/>
+              </w:rPr>
+              <w:t xml:space="preserve"> at</w:t>
+            </w:r>
+            <w:r>
+              <w:rPr>
+                <w:noProof/>
+              </w:rPr>
+              <w:t xml:space="preserve"> first and </w:t>
+            </w:r>
+            <w:r>
+              <w:rPr>
+                <w:noProof/>
+              </w:rPr>
+              <w:t xml:space="preserve">the </w:t>
+            </w:r>
+            <w:r>
+              <w:rPr>
+                <w:noProof/>
+              </w:rPr>
+              <w:t xml:space="preserve">iteratively selects the back candidates, using more and more resources. </w:t>
+            </w:r>
+            <w:r>
+              <w:rPr>
+                <w:noProof/>
+              </w:rPr>
+              <w:t>This method also produced good results considering the computation time was dramatically lower than gird search.</w:t>
+            </w:r>
+            <w:r>
+              <w:rPr>
+                <w:noProof/>
+              </w:rPr>
+              <w:t xml:space="preserve"> </w:t>
+            </w:r>
+          </w:p>
+          <w:p>
+            <w:pPr>
+              <w:spacing w:line="360" w:lineRule="auto"/>
+              <w:rPr>
+                <w:bCs w:val="0"/>
+                <w:noProof/>
+              </w:rPr>
+            </w:pPr>
           </w:p>
         </w:tc>
       </w:tr>
@@ -16814,7 +17952,7 @@
                           <pic:cNvPicPr/>
                         </pic:nvPicPr>
                         <pic:blipFill>
-                          <a:blip r:embed="rId75">
+                          <a:blip r:embed="rId82">
                             <a:extLst>
                               <a:ext uri="{28A0092B-C50C-407E-A947-70E740481C1C}">
                                 <a14:useLocalDpi xmlns:a14="http://schemas.microsoft.com/office/drawing/2010/main" val="0"/>
@@ -16939,6 +18077,7 @@
               <w:rPr>
                 <w:noProof/>
               </w:rPr>
+              <w:lastRenderedPageBreak/>
               <w:drawing>
                 <wp:anchor distT="0" distB="0" distL="114300" distR="114300" simplePos="0" relativeHeight="251850752" behindDoc="0" locked="0" layoutInCell="1" allowOverlap="1" wp14:anchorId="5C2997EE" wp14:editId="2A003D3E">
                   <wp:simplePos x="0" y="0"/>
@@ -16963,7 +18102,7 @@
                           <pic:cNvPicPr/>
                         </pic:nvPicPr>
                         <pic:blipFill>
-                          <a:blip r:embed="rId76">
+                          <a:blip r:embed="rId83">
                             <a:extLst>
                               <a:ext uri="{28A0092B-C50C-407E-A947-70E740481C1C}">
                                 <a14:useLocalDpi xmlns:a14="http://schemas.microsoft.com/office/drawing/2010/main" val="0"/>
@@ -17023,7 +18162,7 @@
                           <pic:cNvPicPr/>
                         </pic:nvPicPr>
                         <pic:blipFill>
-                          <a:blip r:embed="rId77">
+                          <a:blip r:embed="rId84">
                             <a:extLst>
                               <a:ext uri="{28A0092B-C50C-407E-A947-70E740481C1C}">
                                 <a14:useLocalDpi xmlns:a14="http://schemas.microsoft.com/office/drawing/2010/main" val="0"/>
@@ -17065,17 +18204,38 @@
               <w:rPr>
                 <w:noProof/>
               </w:rPr>
-              <w:t>Tested the saved model using Google’s stock data. As you can see from the result, the model performed quite well considering it was trained using Apple’ stock data.</w:t>
-            </w:r>
-          </w:p>
-          <w:p>
-            <w:pPr>
-              <w:spacing w:line="360" w:lineRule="auto"/>
-              <w:rPr>
-                <w:bCs w:val="0"/>
-                <w:noProof/>
-              </w:rPr>
-            </w:pPr>
+              <w:t xml:space="preserve">Tested the </w:t>
+            </w:r>
+            <w:r>
+              <w:rPr>
+                <w:noProof/>
+              </w:rPr>
+              <w:t xml:space="preserve">exported </w:t>
+            </w:r>
+            <w:r>
+              <w:rPr>
+                <w:noProof/>
+              </w:rPr>
+              <w:t xml:space="preserve">model </w:t>
+            </w:r>
+            <w:r>
+              <w:rPr>
+                <w:noProof/>
+              </w:rPr>
+              <w:t>on</w:t>
+            </w:r>
+            <w:r>
+              <w:rPr>
+                <w:noProof/>
+              </w:rPr>
+              <w:t xml:space="preserve"> Google’s stock data. As you can see from the result, the model performed quite well considering it was trained </w:t>
+            </w:r>
+            <w:r>
+              <w:rPr>
+                <w:noProof/>
+              </w:rPr>
+              <w:t xml:space="preserve">on a completely different stocks’ data. </w:t>
+            </w:r>
           </w:p>
           <w:p>
             <w:pPr>
@@ -17115,14 +18275,14 @@
       <w:pPr>
         <w:pStyle w:val="Heading2"/>
       </w:pPr>
-      <w:bookmarkStart w:id="11" w:name="_Toc102157865"/>
+      <w:bookmarkStart w:id="14" w:name="_Toc102646014"/>
       <w:r>
         <w:t xml:space="preserve">5. </w:t>
       </w:r>
       <w:r>
         <w:t>Results</w:t>
       </w:r>
-      <w:bookmarkEnd w:id="11"/>
+      <w:bookmarkEnd w:id="14"/>
     </w:p>
     <w:p>
       <w:pPr>
@@ -17138,17 +18298,17 @@
       <w:pPr>
         <w:pStyle w:val="Heading2"/>
       </w:pPr>
-      <w:bookmarkStart w:id="12" w:name="_Toc102157866"/>
+      <w:bookmarkStart w:id="15" w:name="_Toc102646015"/>
       <w:r>
         <w:t xml:space="preserve">6. </w:t>
       </w:r>
       <w:r>
         <w:t>Limitations</w:t>
       </w:r>
-      <w:bookmarkEnd w:id="12"/>
       <w:r>
         <w:t xml:space="preserve"> &amp; Recommendations</w:t>
       </w:r>
+      <w:bookmarkEnd w:id="15"/>
     </w:p>
     <w:p/>
     <w:p>
@@ -17160,11 +18320,11 @@
       <w:pPr>
         <w:pStyle w:val="Heading2"/>
       </w:pPr>
-      <w:bookmarkStart w:id="13" w:name="_Toc102157867"/>
+      <w:bookmarkStart w:id="16" w:name="_Toc102646016"/>
       <w:r>
         <w:t>References</w:t>
       </w:r>
-      <w:bookmarkEnd w:id="13"/>
+      <w:bookmarkEnd w:id="16"/>
     </w:p>
     <w:p/>
     <w:p/>
@@ -17194,7 +18354,7 @@
       <w:pPr>
         <w:pStyle w:val="Heading2"/>
       </w:pPr>
-      <w:bookmarkStart w:id="14" w:name="_Toc102157868"/>
+      <w:bookmarkStart w:id="17" w:name="_Toc102646017"/>
       <w:r>
         <w:rPr>
           <w:noProof/>
@@ -17224,7 +18384,7 @@
                     <pic:cNvPicPr/>
                   </pic:nvPicPr>
                   <pic:blipFill>
-                    <a:blip r:embed="rId78">
+                    <a:blip r:embed="rId85">
                       <a:extLst>
                         <a:ext uri="{28A0092B-C50C-407E-A947-70E740481C1C}">
                           <a14:useLocalDpi xmlns:a14="http://schemas.microsoft.com/office/drawing/2010/main" val="0"/>
@@ -17284,7 +18444,7 @@
                     <pic:cNvPicPr/>
                   </pic:nvPicPr>
                   <pic:blipFill>
-                    <a:blip r:embed="rId79">
+                    <a:blip r:embed="rId86">
                       <a:extLst>
                         <a:ext uri="{28A0092B-C50C-407E-A947-70E740481C1C}">
                           <a14:useLocalDpi xmlns:a14="http://schemas.microsoft.com/office/drawing/2010/main" val="0"/>
@@ -17319,13 +18479,13 @@
       <w:r>
         <w:t>Appendix</w:t>
       </w:r>
-      <w:bookmarkEnd w:id="14"/>
       <w:r>
         <w:t>- A</w:t>
       </w:r>
       <w:r>
         <w:t xml:space="preserve"> (Mobile Wireframes)</w:t>
       </w:r>
+      <w:bookmarkEnd w:id="17"/>
     </w:p>
     <w:p>
       <w:pPr>
@@ -17380,7 +18540,7 @@
                     <pic:cNvPicPr/>
                   </pic:nvPicPr>
                   <pic:blipFill>
-                    <a:blip r:embed="rId80">
+                    <a:blip r:embed="rId87">
                       <a:extLst>
                         <a:ext uri="{28A0092B-C50C-407E-A947-70E740481C1C}">
                           <a14:useLocalDpi xmlns:a14="http://schemas.microsoft.com/office/drawing/2010/main" val="0"/>
@@ -17440,7 +18600,7 @@
                     <pic:cNvPicPr/>
                   </pic:nvPicPr>
                   <pic:blipFill>
-                    <a:blip r:embed="rId81">
+                    <a:blip r:embed="rId88">
                       <a:extLst>
                         <a:ext uri="{28A0092B-C50C-407E-A947-70E740481C1C}">
                           <a14:useLocalDpi xmlns:a14="http://schemas.microsoft.com/office/drawing/2010/main" val="0"/>
@@ -17511,7 +18671,7 @@
                     <pic:cNvPicPr/>
                   </pic:nvPicPr>
                   <pic:blipFill>
-                    <a:blip r:embed="rId82">
+                    <a:blip r:embed="rId89">
                       <a:extLst>
                         <a:ext uri="{28A0092B-C50C-407E-A947-70E740481C1C}">
                           <a14:useLocalDpi xmlns:a14="http://schemas.microsoft.com/office/drawing/2010/main" val="0"/>
@@ -17571,7 +18731,7 @@
                     <pic:cNvPicPr/>
                   </pic:nvPicPr>
                   <pic:blipFill>
-                    <a:blip r:embed="rId83">
+                    <a:blip r:embed="rId90">
                       <a:extLst>
                         <a:ext uri="{28A0092B-C50C-407E-A947-70E740481C1C}">
                           <a14:useLocalDpi xmlns:a14="http://schemas.microsoft.com/office/drawing/2010/main" val="0"/>
@@ -17639,7 +18799,7 @@
                     <pic:cNvPicPr/>
                   </pic:nvPicPr>
                   <pic:blipFill>
-                    <a:blip r:embed="rId84">
+                    <a:blip r:embed="rId91">
                       <a:extLst>
                         <a:ext uri="{28A0092B-C50C-407E-A947-70E740481C1C}">
                           <a14:useLocalDpi xmlns:a14="http://schemas.microsoft.com/office/drawing/2010/main" val="0"/>
@@ -17686,10 +18846,12 @@
       <w:pPr>
         <w:pStyle w:val="Heading2"/>
       </w:pPr>
+      <w:bookmarkStart w:id="18" w:name="_Toc102646018"/>
       <w:r>
         <w:lastRenderedPageBreak/>
         <w:t>Appendix B-(Web Wireframe)</w:t>
       </w:r>
+      <w:bookmarkEnd w:id="18"/>
     </w:p>
     <w:p>
       <w:r>
@@ -17720,7 +18882,7 @@
                     <pic:cNvPicPr/>
                   </pic:nvPicPr>
                   <pic:blipFill>
-                    <a:blip r:embed="rId85">
+                    <a:blip r:embed="rId92">
                       <a:extLst>
                         <a:ext uri="{28A0092B-C50C-407E-A947-70E740481C1C}">
                           <a14:useLocalDpi xmlns:a14="http://schemas.microsoft.com/office/drawing/2010/main" val="0"/>
@@ -17780,7 +18942,7 @@
                     <pic:cNvPicPr/>
                   </pic:nvPicPr>
                   <pic:blipFill>
-                    <a:blip r:embed="rId86">
+                    <a:blip r:embed="rId93">
                       <a:extLst>
                         <a:ext uri="{28A0092B-C50C-407E-A947-70E740481C1C}">
                           <a14:useLocalDpi xmlns:a14="http://schemas.microsoft.com/office/drawing/2010/main" val="0"/>
@@ -17840,7 +19002,7 @@
                     <pic:cNvPicPr/>
                   </pic:nvPicPr>
                   <pic:blipFill>
-                    <a:blip r:embed="rId87">
+                    <a:blip r:embed="rId94">
                       <a:extLst>
                         <a:ext uri="{28A0092B-C50C-407E-A947-70E740481C1C}">
                           <a14:useLocalDpi xmlns:a14="http://schemas.microsoft.com/office/drawing/2010/main" val="0"/>
@@ -17931,7 +19093,7 @@
                     <pic:cNvPicPr/>
                   </pic:nvPicPr>
                   <pic:blipFill>
-                    <a:blip r:embed="rId88">
+                    <a:blip r:embed="rId95">
                       <a:extLst>
                         <a:ext uri="{28A0092B-C50C-407E-A947-70E740481C1C}">
                           <a14:useLocalDpi xmlns:a14="http://schemas.microsoft.com/office/drawing/2010/main" val="0"/>
@@ -17968,6 +19130,7 @@
       <w:pPr>
         <w:pStyle w:val="Heading2"/>
       </w:pPr>
+      <w:bookmarkStart w:id="19" w:name="_Toc102646019"/>
       <w:r>
         <w:rPr>
           <w:noProof/>
@@ -17996,7 +19159,7 @@
                     <pic:cNvPicPr/>
                   </pic:nvPicPr>
                   <pic:blipFill>
-                    <a:blip r:embed="rId89">
+                    <a:blip r:embed="rId96">
                       <a:extLst>
                         <a:ext uri="{28A0092B-C50C-407E-A947-70E740481C1C}">
                           <a14:useLocalDpi xmlns:a14="http://schemas.microsoft.com/office/drawing/2010/main" val="0"/>
@@ -18046,6 +19209,7 @@
       <w:r>
         <w:t>)</w:t>
       </w:r>
+      <w:bookmarkEnd w:id="19"/>
     </w:p>
     <w:p/>
     <w:p/>
@@ -18083,7 +19247,7 @@
                     <pic:cNvPicPr/>
                   </pic:nvPicPr>
                   <pic:blipFill>
-                    <a:blip r:embed="rId90">
+                    <a:blip r:embed="rId97">
                       <a:extLst>
                         <a:ext uri="{28A0092B-C50C-407E-A947-70E740481C1C}">
                           <a14:useLocalDpi xmlns:a14="http://schemas.microsoft.com/office/drawing/2010/main" val="0"/>
@@ -18143,7 +19307,7 @@
                     <pic:cNvPicPr/>
                   </pic:nvPicPr>
                   <pic:blipFill>
-                    <a:blip r:embed="rId91">
+                    <a:blip r:embed="rId98">
                       <a:extLst>
                         <a:ext uri="{28A0092B-C50C-407E-A947-70E740481C1C}">
                           <a14:useLocalDpi xmlns:a14="http://schemas.microsoft.com/office/drawing/2010/main" val="0"/>
@@ -18206,7 +19370,7 @@
                     <pic:cNvPicPr/>
                   </pic:nvPicPr>
                   <pic:blipFill>
-                    <a:blip r:embed="rId92">
+                    <a:blip r:embed="rId99">
                       <a:extLst>
                         <a:ext uri="{28A0092B-C50C-407E-A947-70E740481C1C}">
                           <a14:useLocalDpi xmlns:a14="http://schemas.microsoft.com/office/drawing/2010/main" val="0"/>
@@ -19069,6 +20233,119 @@
     </w:lvl>
   </w:abstractNum>
   <w:abstractNum w:abstractNumId="7" w15:restartNumberingAfterBreak="0">
+    <w:nsid w:val="64487419"/>
+    <w:multiLevelType w:val="hybridMultilevel"/>
+    <w:tmpl w:val="6938EA22"/>
+    <w:lvl w:ilvl="0" w:tplc="08090001">
+      <w:start w:val="1"/>
+      <w:numFmt w:val="bullet"/>
+      <w:lvlText w:val=""/>
+      <w:lvlJc w:val="left"/>
+      <w:pPr>
+        <w:ind w:left="720" w:hanging="360"/>
+      </w:pPr>
+      <w:rPr>
+        <w:rFonts w:ascii="Symbol" w:hAnsi="Symbol" w:hint="default"/>
+      </w:rPr>
+    </w:lvl>
+    <w:lvl w:ilvl="1" w:tplc="08090003" w:tentative="1">
+      <w:start w:val="1"/>
+      <w:numFmt w:val="bullet"/>
+      <w:lvlText w:val="o"/>
+      <w:lvlJc w:val="left"/>
+      <w:pPr>
+        <w:ind w:left="1440" w:hanging="360"/>
+      </w:pPr>
+      <w:rPr>
+        <w:rFonts w:ascii="Courier New" w:hAnsi="Courier New" w:cs="Courier New" w:hint="default"/>
+      </w:rPr>
+    </w:lvl>
+    <w:lvl w:ilvl="2" w:tplc="08090005" w:tentative="1">
+      <w:start w:val="1"/>
+      <w:numFmt w:val="bullet"/>
+      <w:lvlText w:val=""/>
+      <w:lvlJc w:val="left"/>
+      <w:pPr>
+        <w:ind w:left="2160" w:hanging="360"/>
+      </w:pPr>
+      <w:rPr>
+        <w:rFonts w:ascii="Wingdings" w:hAnsi="Wingdings" w:hint="default"/>
+      </w:rPr>
+    </w:lvl>
+    <w:lvl w:ilvl="3" w:tplc="08090001" w:tentative="1">
+      <w:start w:val="1"/>
+      <w:numFmt w:val="bullet"/>
+      <w:lvlText w:val=""/>
+      <w:lvlJc w:val="left"/>
+      <w:pPr>
+        <w:ind w:left="2880" w:hanging="360"/>
+      </w:pPr>
+      <w:rPr>
+        <w:rFonts w:ascii="Symbol" w:hAnsi="Symbol" w:hint="default"/>
+      </w:rPr>
+    </w:lvl>
+    <w:lvl w:ilvl="4" w:tplc="08090003" w:tentative="1">
+      <w:start w:val="1"/>
+      <w:numFmt w:val="bullet"/>
+      <w:lvlText w:val="o"/>
+      <w:lvlJc w:val="left"/>
+      <w:pPr>
+        <w:ind w:left="3600" w:hanging="360"/>
+      </w:pPr>
+      <w:rPr>
+        <w:rFonts w:ascii="Courier New" w:hAnsi="Courier New" w:cs="Courier New" w:hint="default"/>
+      </w:rPr>
+    </w:lvl>
+    <w:lvl w:ilvl="5" w:tplc="08090005" w:tentative="1">
+      <w:start w:val="1"/>
+      <w:numFmt w:val="bullet"/>
+      <w:lvlText w:val=""/>
+      <w:lvlJc w:val="left"/>
+      <w:pPr>
+        <w:ind w:left="4320" w:hanging="360"/>
+      </w:pPr>
+      <w:rPr>
+        <w:rFonts w:ascii="Wingdings" w:hAnsi="Wingdings" w:hint="default"/>
+      </w:rPr>
+    </w:lvl>
+    <w:lvl w:ilvl="6" w:tplc="08090001" w:tentative="1">
+      <w:start w:val="1"/>
+      <w:numFmt w:val="bullet"/>
+      <w:lvlText w:val=""/>
+      <w:lvlJc w:val="left"/>
+      <w:pPr>
+        <w:ind w:left="5040" w:hanging="360"/>
+      </w:pPr>
+      <w:rPr>
+        <w:rFonts w:ascii="Symbol" w:hAnsi="Symbol" w:hint="default"/>
+      </w:rPr>
+    </w:lvl>
+    <w:lvl w:ilvl="7" w:tplc="08090003" w:tentative="1">
+      <w:start w:val="1"/>
+      <w:numFmt w:val="bullet"/>
+      <w:lvlText w:val="o"/>
+      <w:lvlJc w:val="left"/>
+      <w:pPr>
+        <w:ind w:left="5760" w:hanging="360"/>
+      </w:pPr>
+      <w:rPr>
+        <w:rFonts w:ascii="Courier New" w:hAnsi="Courier New" w:cs="Courier New" w:hint="default"/>
+      </w:rPr>
+    </w:lvl>
+    <w:lvl w:ilvl="8" w:tplc="08090005" w:tentative="1">
+      <w:start w:val="1"/>
+      <w:numFmt w:val="bullet"/>
+      <w:lvlText w:val=""/>
+      <w:lvlJc w:val="left"/>
+      <w:pPr>
+        <w:ind w:left="6480" w:hanging="360"/>
+      </w:pPr>
+      <w:rPr>
+        <w:rFonts w:ascii="Wingdings" w:hAnsi="Wingdings" w:hint="default"/>
+      </w:rPr>
+    </w:lvl>
+  </w:abstractNum>
+  <w:abstractNum w:abstractNumId="8" w15:restartNumberingAfterBreak="0">
     <w:nsid w:val="7C692B16"/>
     <w:multiLevelType w:val="hybridMultilevel"/>
     <w:tmpl w:val="58CABA0C"/>
@@ -19203,6 +20480,9 @@
     <w:abstractNumId w:val="6"/>
   </w:num>
   <w:num w:numId="8" w16cid:durableId="1426339292">
+    <w:abstractNumId w:val="8"/>
+  </w:num>
+  <w:num w:numId="9" w16cid:durableId="866677956">
     <w:abstractNumId w:val="7"/>
   </w:num>
 </w:numbering>
@@ -21897,6 +23177,7 @@
     <w:rsid w:val="00163DB7"/>
     <w:rsid w:val="001C6121"/>
     <w:rsid w:val="00227321"/>
+    <w:rsid w:val="002502B8"/>
     <w:rsid w:val="002E0653"/>
     <w:rsid w:val="00325213"/>
     <w:rsid w:val="00422670"/>
@@ -21907,6 +23188,7 @@
     <w:rsid w:val="00716DEE"/>
     <w:rsid w:val="007C73F6"/>
     <w:rsid w:val="007C76B8"/>
+    <w:rsid w:val="007E5F73"/>
     <w:rsid w:val="0087034E"/>
     <w:rsid w:val="008D04A6"/>
     <w:rsid w:val="008E1205"/>

</xml_diff>